<commit_message>
adding documenttaion after some editing on docs
</commit_message>
<xml_diff>
--- a/Documentation.docx
+++ b/Documentation.docx
@@ -4,107 +4,529 @@
   <w:body>
     <w:p>
       <w:pPr>
-        <w:pStyle w:val="Heading1"/>
+        <w:pStyle w:val="Title"/>
+        <w:bidi w:val="0"/>
+        <w:spacing w:before="240" w:after="120"/>
+        <w:rPr/>
+      </w:pPr>
+      <w:r>
+        <w:rPr/>
+        <w:t xml:space="preserve"> </w:t>
+      </w:r>
+      <w:r>
+        <w:rPr/>
+        <w:t xml:space="preserve">Functional Data Processing Pipeline </w:t>
+      </w:r>
+      <w:r>
+        <w:rPr/>
+        <w:t>Documentation</w:t>
+      </w:r>
+    </w:p>
+    <w:p>
+      <w:pPr>
+        <w:pStyle w:val="Subtitle"/>
+        <w:keepNext w:val="true"/>
+        <w:bidi w:val="0"/>
+        <w:rPr/>
+      </w:pPr>
+      <w:r>
+        <w:rPr>
+          <w:rStyle w:val="Hyperlink"/>
+          <w:rFonts w:eastAsia="Noto Sans CJK SC" w:cs="Noto Sans Devanagari"/>
+        </w:rPr>
+        <w:t>Functional Data Processing Pipeline</w:t>
+      </w:r>
+    </w:p>
+    <w:p>
+      <w:pPr>
+        <w:pStyle w:val="BodyText"/>
+        <w:bidi w:val="0"/>
+        <w:jc w:val="start"/>
+        <w:rPr/>
+      </w:pPr>
+      <w:r>
+        <w:rPr/>
+      </w:r>
+    </w:p>
+    <w:p>
+      <w:pPr>
+        <w:pStyle w:val="BodyText"/>
         <w:numPr>
           <w:ilvl w:val="0"/>
-          <w:numId w:val="0"/>
+          <w:numId w:val="6"/>
         </w:numPr>
         <w:bidi w:val="0"/>
-        <w:spacing w:before="240" w:after="120"/>
-        <w:ind w:hanging="0" w:start="0"/>
-        <w:jc w:val="center"/>
-        <w:rPr/>
-      </w:pPr>
-      <w:r>
-        <w:rPr/>
-        <w:t xml:space="preserve"> </w:t>
-      </w:r>
-      <w:r>
-        <w:rPr/>
-        <w:t xml:space="preserve">Functional Data Processing Pipeline </w:t>
-      </w:r>
-      <w:r>
-        <w:rPr/>
-        <w:t>Documentation</w:t>
-      </w:r>
-    </w:p>
-    <w:p>
-      <w:pPr>
-        <w:pStyle w:val="BodyText"/>
-        <w:bidi w:val="0"/>
-        <w:jc w:val="center"/>
-        <w:rPr/>
-      </w:pPr>
-      <w:r>
-        <w:rPr/>
-      </w:r>
-    </w:p>
-    <w:p>
-      <w:pPr>
-        <w:pStyle w:val="Heading2"/>
-        <w:bidi w:val="0"/>
-        <w:jc w:val="start"/>
-        <w:rPr>
-          <w:color w:val="0369A3"/>
-        </w:rPr>
-      </w:pPr>
-      <w:r>
-        <w:rPr>
-          <w:color w:val="0369A3"/>
-        </w:rPr>
-        <w:t>Higher Order Functions</w:t>
-      </w:r>
-    </w:p>
-    <w:p>
-      <w:pPr>
-        <w:pStyle w:val="Heading3"/>
-        <w:bidi w:val="0"/>
-        <w:jc w:val="start"/>
-        <w:rPr/>
-      </w:pPr>
-      <w:r>
-        <w:rPr/>
-        <w:t>Functional Example:</w:t>
-      </w:r>
-    </w:p>
-    <w:p>
-      <w:pPr>
-        <w:pStyle w:val="BodyText"/>
-        <w:bidi w:val="0"/>
-        <w:jc w:val="start"/>
-        <w:rPr/>
-      </w:pPr>
-      <w:r>
-        <w:rPr/>
-        <w:tab/>
-      </w:r>
+        <w:jc w:val="start"/>
+        <w:rPr/>
+      </w:pPr>
+      <w:r>
+        <w:rPr/>
+        <w:t xml:space="preserve">Handle missing data (fill with defaults or remove). </w:t>
+      </w:r>
+    </w:p>
+    <w:p>
+      <w:pPr>
+        <w:pStyle w:val="BodyText"/>
+        <w:numPr>
+          <w:ilvl w:val="0"/>
+          <w:numId w:val="7"/>
+        </w:numPr>
+        <w:bidi w:val="0"/>
+        <w:jc w:val="start"/>
+        <w:rPr/>
+      </w:pPr>
+      <w:r>
+        <w:rPr/>
+        <w:t>Fill missing numeric values with the median.</w:t>
+      </w:r>
+    </w:p>
+    <w:p>
+      <w:pPr>
+        <w:pStyle w:val="BodyText"/>
+        <w:numPr>
+          <w:ilvl w:val="0"/>
+          <w:numId w:val="7"/>
+        </w:numPr>
+        <w:bidi w:val="0"/>
+        <w:jc w:val="start"/>
+        <w:rPr/>
+      </w:pPr>
+      <w:r>
+        <w:rPr/>
+        <w:t>Replace missing categorical values with the mode.</w:t>
+      </w:r>
+    </w:p>
+    <w:p>
+      <w:pPr>
+        <w:pStyle w:val="BodyText"/>
+        <w:bidi w:val="0"/>
+        <w:jc w:val="start"/>
+        <w:rPr/>
+      </w:pPr>
+      <w:r>
+        <w:rPr/>
+      </w:r>
+    </w:p>
+    <w:p>
+      <w:pPr>
+        <w:pStyle w:val="BodyText"/>
+        <w:numPr>
+          <w:ilvl w:val="0"/>
+          <w:numId w:val="6"/>
+        </w:numPr>
+        <w:bidi w:val="0"/>
+        <w:jc w:val="start"/>
+        <w:rPr/>
+      </w:pPr>
+      <w:r>
+        <w:rPr/>
+        <w:t xml:space="preserve">Standardize formats ( dates, numerical precision). </w:t>
+      </w:r>
+    </w:p>
+    <w:p>
+      <w:pPr>
+        <w:pStyle w:val="BodyText"/>
+        <w:numPr>
+          <w:ilvl w:val="1"/>
+          <w:numId w:val="6"/>
+        </w:numPr>
+        <w:bidi w:val="0"/>
+        <w:jc w:val="start"/>
+        <w:rPr/>
+      </w:pPr>
+      <w:r>
+        <w:rPr/>
+        <w:t>(Price Per Unit, Total Spent) to all as float</w:t>
+      </w:r>
+    </w:p>
+    <w:p>
+      <w:pPr>
+        <w:pStyle w:val="BodyText"/>
+        <w:numPr>
+          <w:ilvl w:val="1"/>
+          <w:numId w:val="6"/>
+        </w:numPr>
+        <w:bidi w:val="0"/>
+        <w:jc w:val="start"/>
+        <w:rPr/>
+      </w:pPr>
+      <w:r>
+        <w:rPr/>
+        <w:t xml:space="preserve">Error OR Unknown </w:t>
+      </w:r>
+    </w:p>
+    <w:p>
+      <w:pPr>
+        <w:pStyle w:val="BodyText"/>
+        <w:numPr>
+          <w:ilvl w:val="2"/>
+          <w:numId w:val="6"/>
+        </w:numPr>
+        <w:bidi w:val="0"/>
+        <w:jc w:val="start"/>
+        <w:rPr/>
+      </w:pPr>
+      <w:r>
+        <w:rPr/>
+        <w:t xml:space="preserve">replace with </w:t>
+      </w:r>
+      <w:r>
+        <w:rPr/>
+        <w:t>Mode or median</w:t>
+      </w:r>
+    </w:p>
+    <w:p>
+      <w:pPr>
+        <w:pStyle w:val="BodyText"/>
+        <w:numPr>
+          <w:ilvl w:val="0"/>
+          <w:numId w:val="6"/>
+        </w:numPr>
+        <w:bidi w:val="0"/>
+        <w:jc w:val="start"/>
+        <w:rPr/>
+      </w:pPr>
+      <w:r>
+        <w:rPr/>
+        <w:t xml:space="preserve">Data Transformation: </w:t>
+      </w:r>
+    </w:p>
+    <w:p>
+      <w:pPr>
+        <w:pStyle w:val="BodyText"/>
+        <w:numPr>
+          <w:ilvl w:val="1"/>
+          <w:numId w:val="6"/>
+        </w:numPr>
+        <w:bidi w:val="0"/>
+        <w:jc w:val="start"/>
+        <w:rPr/>
+      </w:pPr>
+      <w:r>
+        <w:rPr/>
+        <w:t xml:space="preserve">Filter rows based on conditions (eg. Item ==  Coffee). </w:t>
+      </w:r>
+    </w:p>
+    <w:p>
+      <w:pPr>
+        <w:pStyle w:val="BodyText"/>
+        <w:numPr>
+          <w:ilvl w:val="1"/>
+          <w:numId w:val="6"/>
+        </w:numPr>
+        <w:bidi w:val="0"/>
+        <w:jc w:val="start"/>
+        <w:rPr/>
+      </w:pPr>
       <w:r>
         <w:rPr>
           <w:b/>
           <w:bCs/>
         </w:rPr>
-        <w:t>map</w:t>
-      </w:r>
-      <w:r>
-        <w:rPr/>
-        <w:t xml:space="preserve">, </w:t>
-      </w:r>
+        <w:t>Compute New Columns:</w:t>
+      </w:r>
+      <w:r>
+        <w:rPr/>
+        <w:t xml:space="preserve"> Create a new column called Corrected Total by calculating Quantity * Price Per Unit to see if the original Total Spent matches (data validation). </w:t>
+      </w:r>
+    </w:p>
+    <w:p>
+      <w:pPr>
+        <w:pStyle w:val="BodyText"/>
+        <w:numPr>
+          <w:ilvl w:val="1"/>
+          <w:numId w:val="6"/>
+        </w:numPr>
+        <w:bidi w:val="0"/>
+        <w:jc w:val="start"/>
+        <w:rPr/>
+      </w:pPr>
       <w:r>
         <w:rPr>
           <w:b/>
           <w:bCs/>
         </w:rPr>
-        <w:t>filter</w:t>
-      </w:r>
-      <w:r>
-        <w:rPr/>
-        <w:t xml:space="preserve">, and </w:t>
+        <w:t>Aggregate Data:</w:t>
+      </w:r>
+      <w:r>
+        <w:rPr/>
+        <w:t xml:space="preserve"> Group by eg (Item = “Coffee") to calculate Total Spent for  Coffee. </w:t>
+      </w:r>
+    </w:p>
+    <w:p>
+      <w:pPr>
+        <w:pStyle w:val="BodyText"/>
+        <w:numPr>
+          <w:ilvl w:val="0"/>
+          <w:numId w:val="6"/>
+        </w:numPr>
+        <w:bidi w:val="0"/>
+        <w:jc w:val="start"/>
+        <w:rPr/>
+      </w:pPr>
+      <w:r>
+        <w:rPr/>
+        <w:t xml:space="preserve">Data Analysis Perform operations such as: </w:t>
+      </w:r>
+    </w:p>
+    <w:p>
+      <w:pPr>
+        <w:pStyle w:val="BodyText"/>
+        <w:numPr>
+          <w:ilvl w:val="1"/>
+          <w:numId w:val="6"/>
+        </w:numPr>
+        <w:bidi w:val="0"/>
+        <w:jc w:val="start"/>
+        <w:rPr/>
+      </w:pPr>
+      <w:r>
+        <w:rPr/>
+        <w:t xml:space="preserve">Statistical summaries (mean, median, variance). </w:t>
+      </w:r>
+      <w:r>
+        <w:rPr>
+          <w:rFonts w:cs="Segoe UI Symbol" w:ascii="Segoe UI Symbol" w:hAnsi="Segoe UI Symbol"/>
+        </w:rPr>
+        <w:t>⬅</w:t>
+        <w:tab/>
+      </w:r>
+    </w:p>
+    <w:p>
+      <w:pPr>
+        <w:pStyle w:val="BodyText"/>
+        <w:numPr>
+          <w:ilvl w:val="0"/>
+          <w:numId w:val="6"/>
+        </w:numPr>
+        <w:bidi w:val="0"/>
+        <w:jc w:val="start"/>
+        <w:rPr/>
+      </w:pPr>
+      <w:r>
+        <w:rPr/>
+        <w:t>Output Results:</w:t>
+      </w:r>
+    </w:p>
+    <w:p>
+      <w:pPr>
+        <w:pStyle w:val="BodyText"/>
+        <w:numPr>
+          <w:ilvl w:val="0"/>
+          <w:numId w:val="8"/>
+        </w:numPr>
+        <w:bidi w:val="0"/>
+        <w:jc w:val="start"/>
+        <w:rPr/>
+      </w:pPr>
+      <w:r>
+        <w:rPr/>
+        <w:t xml:space="preserve">Save processed data to files a clean CSV </w:t>
+      </w:r>
+      <w:r>
+        <w:rPr/>
+        <w:t>and</w:t>
+      </w:r>
+      <w:r>
+        <w:rPr/>
+        <w:t xml:space="preserve"> display summaries to the console.</w:t>
+      </w:r>
+    </w:p>
+    <w:p>
+      <w:pPr>
+        <w:pStyle w:val="BodyText"/>
+        <w:bidi w:val="0"/>
+        <w:jc w:val="start"/>
+        <w:rPr/>
+      </w:pPr>
+      <w:r>
+        <w:rPr/>
+        <w:t>Data Visualization (Optional): Produce charts such as bar graphs or line charts</w:t>
+      </w:r>
+    </w:p>
+    <w:p>
+      <w:pPr>
+        <w:pStyle w:val="BodyText"/>
+        <w:bidi w:val="0"/>
+        <w:jc w:val="start"/>
+        <w:rPr/>
+      </w:pPr>
+      <w:r>
+        <w:rPr/>
+      </w:r>
+    </w:p>
+    <w:p>
+      <w:pPr>
+        <w:pStyle w:val="BodyText"/>
+        <w:bidi w:val="0"/>
+        <w:jc w:val="start"/>
+        <w:rPr/>
+      </w:pPr>
+      <w:r>
+        <w:rPr/>
+        <w:t>Cafe Sales - Dirty Data for Cleaning Training</w:t>
+      </w:r>
+    </w:p>
+    <w:p>
+      <w:pPr>
+        <w:pStyle w:val="BodyText"/>
+        <w:bidi w:val="0"/>
+        <w:jc w:val="start"/>
+        <w:rPr/>
+      </w:pPr>
+      <w:hyperlink r:id="rId3">
+        <w:r>
+          <w:rPr>
+            <w:rStyle w:val="Hyperlink"/>
+          </w:rPr>
+          <w:t>https://www.kaggle.com/datasets/ahmedmohamed2003/cafe-sales-dirty-data-for-cleaning-training</w:t>
+        </w:r>
+      </w:hyperlink>
+    </w:p>
+    <w:p>
+      <w:pPr>
+        <w:pStyle w:val="Normal"/>
+        <w:bidi w:val="0"/>
+        <w:jc w:val="start"/>
+        <w:rPr>
+          <w:rStyle w:val="Hyperlink"/>
+        </w:rPr>
+      </w:pPr>
+      <w:r>
+        <w:rPr/>
+      </w:r>
+    </w:p>
+    <w:p>
+      <w:pPr>
+        <w:pStyle w:val="Normal"/>
+        <w:bidi w:val="0"/>
+        <w:jc w:val="start"/>
+        <w:rPr>
+          <w:rStyle w:val="Hyperlink"/>
+        </w:rPr>
+      </w:pPr>
+      <w:r>
+        <w:rPr/>
+      </w:r>
+    </w:p>
+    <w:p>
+      <w:pPr>
+        <w:pStyle w:val="Normal"/>
+        <w:bidi w:val="0"/>
+        <w:jc w:val="start"/>
+        <w:rPr>
+          <w:rStyle w:val="Hyperlink"/>
+        </w:rPr>
+      </w:pPr>
+      <w:r>
+        <w:rPr/>
+      </w:r>
+    </w:p>
+    <w:p>
+      <w:pPr>
+        <w:pStyle w:val="Normal"/>
+        <w:bidi w:val="0"/>
+        <w:jc w:val="start"/>
+        <w:rPr>
+          <w:rStyle w:val="Hyperlink"/>
+        </w:rPr>
+      </w:pPr>
+      <w:r>
+        <w:rPr/>
+      </w:r>
+    </w:p>
+    <w:p>
+      <w:pPr>
+        <w:pStyle w:val="Normal"/>
+        <w:bidi w:val="0"/>
+        <w:jc w:val="start"/>
+        <w:rPr>
+          <w:rStyle w:val="Hyperlink"/>
+        </w:rPr>
+      </w:pPr>
+      <w:r>
+        <w:rPr/>
+      </w:r>
+    </w:p>
+    <w:p>
+      <w:pPr>
+        <w:pStyle w:val="Subtitle"/>
+        <w:bidi w:val="0"/>
+        <w:rPr/>
+      </w:pPr>
+      <w:r>
+        <w:rPr>
+          <w:rStyle w:val="Hyperlink"/>
+        </w:rPr>
+        <w:t xml:space="preserve">Concepts we used in code </w:t>
+      </w:r>
+    </w:p>
+    <w:p>
+      <w:pPr>
+        <w:pStyle w:val="Heading2"/>
+        <w:bidi w:val="0"/>
+        <w:jc w:val="start"/>
+        <w:rPr>
+          <w:color w:val="0369A3"/>
+        </w:rPr>
+      </w:pPr>
+      <w:r>
+        <w:rPr>
+          <w:color w:val="0369A3"/>
+        </w:rPr>
+        <w:t>Higher Order Functions</w:t>
+      </w:r>
+    </w:p>
+    <w:p>
+      <w:pPr>
+        <w:pStyle w:val="Heading3"/>
+        <w:bidi w:val="0"/>
+        <w:jc w:val="start"/>
+        <w:rPr/>
+      </w:pPr>
+      <w:r>
+        <w:rPr/>
+        <w:t>Functional Example:</w:t>
+      </w:r>
+    </w:p>
+    <w:p>
+      <w:pPr>
+        <w:pStyle w:val="BodyText"/>
+        <w:bidi w:val="0"/>
+        <w:jc w:val="start"/>
+        <w:rPr/>
+      </w:pPr>
+      <w:r>
+        <w:rPr/>
+        <w:tab/>
       </w:r>
       <w:r>
         <w:rPr>
           <w:b/>
           <w:bCs/>
         </w:rPr>
+        <w:t>map</w:t>
+      </w:r>
+      <w:r>
+        <w:rPr/>
+        <w:t xml:space="preserve">, </w:t>
+      </w:r>
+      <w:r>
+        <w:rPr>
+          <w:b/>
+          <w:bCs/>
+        </w:rPr>
+        <w:t>filter</w:t>
+      </w:r>
+      <w:r>
+        <w:rPr/>
+        <w:t xml:space="preserve">, and </w:t>
+      </w:r>
+      <w:r>
+        <w:rPr>
+          <w:b/>
+          <w:bCs/>
+        </w:rPr>
         <w:t>reduce</w:t>
       </w:r>
       <w:r>
@@ -120,18 +542,11 @@
         <w:rPr/>
       </w:pPr>
       <w:r>
+        <w:rPr/>
         <w:drawing>
-          <wp:anchor behindDoc="0" distT="0" distB="0" distL="0" distR="0" simplePos="0" locked="0" layoutInCell="0" allowOverlap="1" relativeHeight="2">
-            <wp:simplePos x="0" y="0"/>
-            <wp:positionH relativeFrom="column">
-              <wp:align>center</wp:align>
-            </wp:positionH>
-            <wp:positionV relativeFrom="paragraph">
-              <wp:posOffset>635</wp:posOffset>
-            </wp:positionV>
+          <wp:inline distT="0" distB="0" distL="0" distR="0">
             <wp:extent cx="6120130" cy="2096135"/>
             <wp:effectExtent l="0" t="0" r="0" b="0"/>
-            <wp:wrapTopAndBottom/>
             <wp:docPr id="1" name="Image1" descr="" title=""/>
             <wp:cNvGraphicFramePr>
               <a:graphicFrameLocks xmlns:a="http://schemas.openxmlformats.org/drawingml/2006/main" noChangeAspect="1"/>
@@ -146,7 +561,7 @@
                     </pic:cNvPicPr>
                   </pic:nvPicPr>
                   <pic:blipFill>
-                    <a:blip r:embed="rId2"/>
+                    <a:blip r:embed="rId4"/>
                     <a:stretch>
                       <a:fillRect/>
                     </a:stretch>
@@ -163,7 +578,7 @@
                 </pic:pic>
               </a:graphicData>
             </a:graphic>
-          </wp:anchor>
+          </wp:inline>
         </w:drawing>
       </w:r>
       <w:r>
@@ -222,17 +637,9 @@
           <w:bCs/>
         </w:rPr>
         <w:drawing>
-          <wp:anchor behindDoc="0" distT="0" distB="0" distL="0" distR="0" simplePos="0" locked="0" layoutInCell="0" allowOverlap="1" relativeHeight="3">
-            <wp:simplePos x="0" y="0"/>
-            <wp:positionH relativeFrom="column">
-              <wp:align>center</wp:align>
-            </wp:positionH>
-            <wp:positionV relativeFrom="paragraph">
-              <wp:posOffset>635</wp:posOffset>
-            </wp:positionV>
+          <wp:inline distT="0" distB="0" distL="0" distR="0">
             <wp:extent cx="6120130" cy="3234690"/>
             <wp:effectExtent l="0" t="0" r="0" b="0"/>
-            <wp:wrapTopAndBottom/>
             <wp:docPr id="2" name="Image2" descr="" title=""/>
             <wp:cNvGraphicFramePr>
               <a:graphicFrameLocks xmlns:a="http://schemas.openxmlformats.org/drawingml/2006/main" noChangeAspect="1"/>
@@ -247,7 +654,7 @@
                     </pic:cNvPicPr>
                   </pic:nvPicPr>
                   <pic:blipFill>
-                    <a:blip r:embed="rId3"/>
+                    <a:blip r:embed="rId5"/>
                     <a:stretch>
                       <a:fillRect/>
                     </a:stretch>
@@ -264,7 +671,7 @@
                 </pic:pic>
               </a:graphicData>
             </a:graphic>
-          </wp:anchor>
+          </wp:inline>
         </w:drawing>
       </w:r>
     </w:p>
@@ -361,17 +768,9 @@
       <w:r>
         <w:rPr/>
         <w:drawing>
-          <wp:anchor behindDoc="0" distT="0" distB="0" distL="0" distR="0" simplePos="0" locked="0" layoutInCell="0" allowOverlap="1" relativeHeight="4">
-            <wp:simplePos x="0" y="0"/>
-            <wp:positionH relativeFrom="column">
-              <wp:align>center</wp:align>
-            </wp:positionH>
-            <wp:positionV relativeFrom="paragraph">
-              <wp:posOffset>635</wp:posOffset>
-            </wp:positionV>
+          <wp:inline distT="0" distB="0" distL="0" distR="0">
             <wp:extent cx="6120130" cy="1583055"/>
             <wp:effectExtent l="0" t="0" r="0" b="0"/>
-            <wp:wrapTopAndBottom/>
             <wp:docPr id="3" name="Image3" descr="" title=""/>
             <wp:cNvGraphicFramePr>
               <a:graphicFrameLocks xmlns:a="http://schemas.openxmlformats.org/drawingml/2006/main" noChangeAspect="1"/>
@@ -386,7 +785,632 @@
                     </pic:cNvPicPr>
                   </pic:nvPicPr>
                   <pic:blipFill>
-                    <a:blip r:embed="rId4"/>
+                    <a:blip r:embed="rId6"/>
+                    <a:stretch>
+                      <a:fillRect/>
+                    </a:stretch>
+                  </pic:blipFill>
+                  <pic:spPr bwMode="auto">
+                    <a:xfrm>
+                      <a:off x="0" y="0"/>
+                      <a:ext cx="6120130" cy="1583055"/>
+                    </a:xfrm>
+                    <a:prstGeom prst="rect">
+                      <a:avLst/>
+                    </a:prstGeom>
+                  </pic:spPr>
+                </pic:pic>
+              </a:graphicData>
+            </a:graphic>
+          </wp:inline>
+        </w:drawing>
+      </w:r>
+    </w:p>
+    <w:p>
+      <w:pPr>
+        <w:pStyle w:val="Heading3"/>
+        <w:bidi w:val="0"/>
+        <w:jc w:val="start"/>
+        <w:rPr/>
+      </w:pPr>
+      <w:r>
+        <w:rPr/>
+        <w:t>Imperative Example:</w:t>
+      </w:r>
+    </w:p>
+    <w:p>
+      <w:pPr>
+        <w:pStyle w:val="Normal"/>
+        <w:bidi w:val="0"/>
+        <w:jc w:val="start"/>
+        <w:rPr/>
+      </w:pPr>
+      <w:r>
+        <w:rPr/>
+        <w:tab/>
+        <w:t xml:space="preserve">Uses </w:t>
+      </w:r>
+      <w:r>
+        <w:rPr>
+          <w:b/>
+          <w:bCs/>
+        </w:rPr>
+        <w:t xml:space="preserve">loops </w:t>
+      </w:r>
+      <w:r>
+        <w:rPr/>
+        <w:t xml:space="preserve">instead </w:t>
+      </w:r>
+      <w:r>
+        <w:rPr/>
+        <w:t>Tail Recursion</w:t>
+      </w:r>
+      <w:r>
+        <w:rPr/>
+        <w:t>.</w:t>
+      </w:r>
+    </w:p>
+    <w:p>
+      <w:pPr>
+        <w:pStyle w:val="Normal"/>
+        <w:bidi w:val="0"/>
+        <w:jc w:val="start"/>
+        <w:rPr/>
+      </w:pPr>
+      <w:r>
+        <w:rPr/>
+      </w:r>
+    </w:p>
+    <w:p>
+      <w:pPr>
+        <w:pStyle w:val="PreformattedText"/>
+        <w:bidi w:val="0"/>
+        <w:jc w:val="start"/>
+        <w:rPr>
+          <w:b/>
+          <w:bCs/>
+        </w:rPr>
+      </w:pPr>
+      <w:r>
+        <w:rPr>
+          <w:b/>
+          <w:bCs/>
+        </w:rPr>
+        <w:drawing>
+          <wp:inline distT="0" distB="0" distL="0" distR="0">
+            <wp:extent cx="6120130" cy="1193165"/>
+            <wp:effectExtent l="0" t="0" r="0" b="0"/>
+            <wp:docPr id="4" name="Image4" descr="" title=""/>
+            <wp:cNvGraphicFramePr>
+              <a:graphicFrameLocks xmlns:a="http://schemas.openxmlformats.org/drawingml/2006/main" noChangeAspect="1"/>
+            </wp:cNvGraphicFramePr>
+            <a:graphic xmlns:a="http://schemas.openxmlformats.org/drawingml/2006/main">
+              <a:graphicData uri="http://schemas.openxmlformats.org/drawingml/2006/picture">
+                <pic:pic xmlns:pic="http://schemas.openxmlformats.org/drawingml/2006/picture">
+                  <pic:nvPicPr>
+                    <pic:cNvPr id="4" name="Image4" descr="" title=""/>
+                    <pic:cNvPicPr>
+                      <a:picLocks noChangeAspect="1" noChangeArrowheads="1"/>
+                    </pic:cNvPicPr>
+                  </pic:nvPicPr>
+                  <pic:blipFill>
+                    <a:blip r:embed="rId7"/>
+                    <a:stretch>
+                      <a:fillRect/>
+                    </a:stretch>
+                  </pic:blipFill>
+                  <pic:spPr bwMode="auto">
+                    <a:xfrm>
+                      <a:off x="0" y="0"/>
+                      <a:ext cx="6120130" cy="1193165"/>
+                    </a:xfrm>
+                    <a:prstGeom prst="rect">
+                      <a:avLst/>
+                    </a:prstGeom>
+                  </pic:spPr>
+                </pic:pic>
+              </a:graphicData>
+            </a:graphic>
+          </wp:inline>
+        </w:drawing>
+      </w:r>
+    </w:p>
+    <w:p>
+      <w:pPr>
+        <w:pStyle w:val="Heading3"/>
+        <w:bidi w:val="0"/>
+        <w:jc w:val="start"/>
+        <w:rPr/>
+      </w:pPr>
+      <w:r>
+        <w:rPr/>
+        <w:t>Comparison:</w:t>
+      </w:r>
+    </w:p>
+    <w:p>
+      <w:pPr>
+        <w:pStyle w:val="BodyText"/>
+        <w:numPr>
+          <w:ilvl w:val="0"/>
+          <w:numId w:val="3"/>
+        </w:numPr>
+        <w:bidi w:val="0"/>
+        <w:jc w:val="start"/>
+        <w:rPr/>
+      </w:pPr>
+      <w:r>
+        <w:rPr/>
+        <w:t>Functional code can leverage recursion for list processing, but may hit recursion limits in Python.</w:t>
+      </w:r>
+    </w:p>
+    <w:p>
+      <w:pPr>
+        <w:pStyle w:val="BodyText"/>
+        <w:numPr>
+          <w:ilvl w:val="0"/>
+          <w:numId w:val="3"/>
+        </w:numPr>
+        <w:bidi w:val="0"/>
+        <w:jc w:val="start"/>
+        <w:rPr/>
+      </w:pPr>
+      <w:r>
+        <w:rPr/>
+        <w:t>Imperative code avoids recursion, using loops for better performance in Python.</w:t>
+      </w:r>
+    </w:p>
+    <w:p>
+      <w:pPr>
+        <w:pStyle w:val="BodyText"/>
+        <w:bidi w:val="0"/>
+        <w:jc w:val="start"/>
+        <w:rPr/>
+      </w:pPr>
+      <w:r>
+        <w:rPr/>
+      </w:r>
+    </w:p>
+    <w:p>
+      <w:pPr>
+        <w:pStyle w:val="BodyText"/>
+        <w:bidi w:val="0"/>
+        <w:jc w:val="start"/>
+        <w:rPr/>
+      </w:pPr>
+      <w:r>
+        <w:rPr/>
+      </w:r>
+    </w:p>
+    <w:p>
+      <w:pPr>
+        <w:pStyle w:val="BodyText"/>
+        <w:bidi w:val="0"/>
+        <w:jc w:val="start"/>
+        <w:rPr/>
+      </w:pPr>
+      <w:r>
+        <w:rPr/>
+      </w:r>
+    </w:p>
+    <w:p>
+      <w:pPr>
+        <w:pStyle w:val="BodyText"/>
+        <w:bidi w:val="0"/>
+        <w:jc w:val="start"/>
+        <w:rPr/>
+      </w:pPr>
+      <w:r>
+        <w:rPr/>
+      </w:r>
+    </w:p>
+    <w:p>
+      <w:pPr>
+        <w:pStyle w:val="BodyText"/>
+        <w:bidi w:val="0"/>
+        <w:jc w:val="start"/>
+        <w:rPr/>
+      </w:pPr>
+      <w:r>
+        <w:rPr/>
+      </w:r>
+    </w:p>
+    <w:p>
+      <w:pPr>
+        <w:pStyle w:val="BodyText"/>
+        <w:bidi w:val="0"/>
+        <w:jc w:val="start"/>
+        <w:rPr/>
+      </w:pPr>
+      <w:r>
+        <w:rPr/>
+      </w:r>
+    </w:p>
+    <w:p>
+      <w:pPr>
+        <w:pStyle w:val="BodyText"/>
+        <w:bidi w:val="0"/>
+        <w:jc w:val="start"/>
+        <w:rPr/>
+      </w:pPr>
+      <w:r>
+        <w:rPr/>
+      </w:r>
+    </w:p>
+    <w:p>
+      <w:pPr>
+        <w:pStyle w:val="BodyText"/>
+        <w:bidi w:val="0"/>
+        <w:jc w:val="start"/>
+        <w:rPr/>
+      </w:pPr>
+      <w:r>
+        <w:rPr/>
+      </w:r>
+    </w:p>
+    <w:p>
+      <w:pPr>
+        <w:pStyle w:val="BodyText"/>
+        <w:bidi w:val="0"/>
+        <w:jc w:val="start"/>
+        <w:rPr/>
+      </w:pPr>
+      <w:r>
+        <w:rPr/>
+      </w:r>
+    </w:p>
+    <w:p>
+      <w:pPr>
+        <w:pStyle w:val="BodyText"/>
+        <w:bidi w:val="0"/>
+        <w:jc w:val="start"/>
+        <w:rPr/>
+      </w:pPr>
+      <w:r>
+        <w:rPr/>
+      </w:r>
+    </w:p>
+    <w:p>
+      <w:pPr>
+        <w:pStyle w:val="BodyText"/>
+        <w:bidi w:val="0"/>
+        <w:jc w:val="start"/>
+        <w:rPr/>
+      </w:pPr>
+      <w:r>
+        <w:rPr/>
+      </w:r>
+    </w:p>
+    <w:p>
+      <w:pPr>
+        <w:pStyle w:val="BodyText"/>
+        <w:bidi w:val="0"/>
+        <w:jc w:val="start"/>
+        <w:rPr/>
+      </w:pPr>
+      <w:r>
+        <w:rPr/>
+      </w:r>
+    </w:p>
+    <w:p>
+      <w:pPr>
+        <w:pStyle w:val="Heading2"/>
+        <w:bidi w:val="0"/>
+        <w:ind w:hanging="0" w:start="0"/>
+        <w:jc w:val="start"/>
+        <w:rPr>
+          <w:color w:val="0369A3"/>
+        </w:rPr>
+      </w:pPr>
+      <w:r>
+        <w:rPr>
+          <w:color w:val="0369A3"/>
+        </w:rPr>
+        <w:t>Single Assignment (Pure Functions)</w:t>
+      </w:r>
+    </w:p>
+    <w:p>
+      <w:pPr>
+        <w:pStyle w:val="Heading3"/>
+        <w:bidi w:val="0"/>
+        <w:jc w:val="start"/>
+        <w:rPr/>
+      </w:pPr>
+      <w:r>
+        <w:rPr/>
+        <w:t>Functional Example:</w:t>
+      </w:r>
+    </w:p>
+    <w:p>
+      <w:pPr>
+        <w:pStyle w:val="BodyText"/>
+        <w:bidi w:val="0"/>
+        <w:jc w:val="start"/>
+        <w:rPr/>
+      </w:pPr>
+      <w:r>
+        <w:rPr/>
+        <w:t xml:space="preserve">Functions like </w:t>
+      </w:r>
+      <w:r>
+        <w:rPr>
+          <w:b/>
+          <w:bCs/>
+        </w:rPr>
+        <w:t>clean_row</w:t>
+      </w:r>
+      <w:r>
+        <w:rPr/>
+        <w:t xml:space="preserve"> do not modify input data, but return new data</w:t>
+      </w:r>
+    </w:p>
+    <w:p>
+      <w:pPr>
+        <w:pStyle w:val="BodyText"/>
+        <w:bidi w:val="0"/>
+        <w:jc w:val="start"/>
+        <w:rPr/>
+      </w:pPr>
+      <w:r>
+        <w:rPr/>
+        <w:drawing>
+          <wp:inline distT="0" distB="0" distL="0" distR="0">
+            <wp:extent cx="6120130" cy="2095500"/>
+            <wp:effectExtent l="0" t="0" r="0" b="0"/>
+            <wp:docPr id="5" name="Image5" descr="" title=""/>
+            <wp:cNvGraphicFramePr>
+              <a:graphicFrameLocks xmlns:a="http://schemas.openxmlformats.org/drawingml/2006/main" noChangeAspect="1"/>
+            </wp:cNvGraphicFramePr>
+            <a:graphic xmlns:a="http://schemas.openxmlformats.org/drawingml/2006/main">
+              <a:graphicData uri="http://schemas.openxmlformats.org/drawingml/2006/picture">
+                <pic:pic xmlns:pic="http://schemas.openxmlformats.org/drawingml/2006/picture">
+                  <pic:nvPicPr>
+                    <pic:cNvPr id="5" name="Image5" descr="" title=""/>
+                    <pic:cNvPicPr>
+                      <a:picLocks noChangeAspect="1" noChangeArrowheads="1"/>
+                    </pic:cNvPicPr>
+                  </pic:nvPicPr>
+                  <pic:blipFill>
+                    <a:blip r:embed="rId8"/>
+                    <a:stretch>
+                      <a:fillRect/>
+                    </a:stretch>
+                  </pic:blipFill>
+                  <pic:spPr bwMode="auto">
+                    <a:xfrm>
+                      <a:off x="0" y="0"/>
+                      <a:ext cx="6120130" cy="2095500"/>
+                    </a:xfrm>
+                    <a:prstGeom prst="rect">
+                      <a:avLst/>
+                    </a:prstGeom>
+                  </pic:spPr>
+                </pic:pic>
+              </a:graphicData>
+            </a:graphic>
+          </wp:inline>
+        </w:drawing>
+      </w:r>
+    </w:p>
+    <w:p>
+      <w:pPr>
+        <w:pStyle w:val="Heading3"/>
+        <w:bidi w:val="0"/>
+        <w:jc w:val="start"/>
+        <w:rPr/>
+      </w:pPr>
+      <w:r>
+        <w:rPr/>
+        <w:t>Imperative Example:</w:t>
+      </w:r>
+    </w:p>
+    <w:p>
+      <w:pPr>
+        <w:pStyle w:val="Normal"/>
+        <w:bidi w:val="0"/>
+        <w:jc w:val="start"/>
+        <w:rPr/>
+      </w:pPr>
+      <w:r>
+        <w:rPr/>
+        <w:tab/>
+        <w:t>May modify or build new lists, but often uses in-place updates.</w:t>
+      </w:r>
+    </w:p>
+    <w:p>
+      <w:pPr>
+        <w:pStyle w:val="Normal"/>
+        <w:bidi w:val="0"/>
+        <w:jc w:val="start"/>
+        <w:rPr/>
+      </w:pPr>
+      <w:r>
+        <w:rPr/>
+      </w:r>
+    </w:p>
+    <w:p>
+      <w:pPr>
+        <w:pStyle w:val="PreformattedText"/>
+        <w:bidi w:val="0"/>
+        <w:jc w:val="start"/>
+        <w:rPr>
+          <w:b/>
+          <w:bCs/>
+        </w:rPr>
+      </w:pPr>
+      <w:r>
+        <w:rPr>
+          <w:b/>
+          <w:bCs/>
+        </w:rPr>
+        <w:drawing>
+          <wp:inline distT="0" distB="0" distL="0" distR="0">
+            <wp:extent cx="6120130" cy="3315970"/>
+            <wp:effectExtent l="0" t="0" r="0" b="0"/>
+            <wp:docPr id="6" name="Image6" descr="" title=""/>
+            <wp:cNvGraphicFramePr>
+              <a:graphicFrameLocks xmlns:a="http://schemas.openxmlformats.org/drawingml/2006/main" noChangeAspect="1"/>
+            </wp:cNvGraphicFramePr>
+            <a:graphic xmlns:a="http://schemas.openxmlformats.org/drawingml/2006/main">
+              <a:graphicData uri="http://schemas.openxmlformats.org/drawingml/2006/picture">
+                <pic:pic xmlns:pic="http://schemas.openxmlformats.org/drawingml/2006/picture">
+                  <pic:nvPicPr>
+                    <pic:cNvPr id="6" name="Image6" descr="" title=""/>
+                    <pic:cNvPicPr>
+                      <a:picLocks noChangeAspect="1" noChangeArrowheads="1"/>
+                    </pic:cNvPicPr>
+                  </pic:nvPicPr>
+                  <pic:blipFill>
+                    <a:blip r:embed="rId9"/>
+                    <a:stretch>
+                      <a:fillRect/>
+                    </a:stretch>
+                  </pic:blipFill>
+                  <pic:spPr bwMode="auto">
+                    <a:xfrm>
+                      <a:off x="0" y="0"/>
+                      <a:ext cx="6120130" cy="3315970"/>
+                    </a:xfrm>
+                    <a:prstGeom prst="rect">
+                      <a:avLst/>
+                    </a:prstGeom>
+                  </pic:spPr>
+                </pic:pic>
+              </a:graphicData>
+            </a:graphic>
+          </wp:inline>
+        </w:drawing>
+      </w:r>
+    </w:p>
+    <w:p>
+      <w:pPr>
+        <w:pStyle w:val="Heading3"/>
+        <w:bidi w:val="0"/>
+        <w:jc w:val="start"/>
+        <w:rPr/>
+      </w:pPr>
+      <w:r>
+        <w:rPr/>
+        <w:t>Comparison:</w:t>
+      </w:r>
+    </w:p>
+    <w:p>
+      <w:pPr>
+        <w:pStyle w:val="BodyText"/>
+        <w:numPr>
+          <w:ilvl w:val="0"/>
+          <w:numId w:val="4"/>
+        </w:numPr>
+        <w:bidi w:val="0"/>
+        <w:jc w:val="start"/>
+        <w:rPr/>
+      </w:pPr>
+      <w:r>
+        <w:rPr/>
+        <w:t>Functional code encourages immutability and pure functions.</w:t>
+      </w:r>
+    </w:p>
+    <w:p>
+      <w:pPr>
+        <w:pStyle w:val="BodyText"/>
+        <w:numPr>
+          <w:ilvl w:val="0"/>
+          <w:numId w:val="4"/>
+        </w:numPr>
+        <w:bidi w:val="0"/>
+        <w:jc w:val="start"/>
+        <w:rPr/>
+      </w:pPr>
+      <w:r>
+        <w:rPr/>
+        <w:t>Imperative code may use mutable data structures and side effects.</w:t>
+      </w:r>
+    </w:p>
+    <w:p>
+      <w:pPr>
+        <w:pStyle w:val="BodyText"/>
+        <w:bidi w:val="0"/>
+        <w:jc w:val="start"/>
+        <w:rPr/>
+      </w:pPr>
+      <w:r>
+        <w:rPr/>
+      </w:r>
+    </w:p>
+    <w:p>
+      <w:pPr>
+        <w:pStyle w:val="BodyText"/>
+        <w:bidi w:val="0"/>
+        <w:jc w:val="start"/>
+        <w:rPr/>
+      </w:pPr>
+      <w:r>
+        <w:rPr/>
+      </w:r>
+    </w:p>
+    <w:p>
+      <w:pPr>
+        <w:pStyle w:val="Heading2"/>
+        <w:bidi w:val="0"/>
+        <w:ind w:hanging="0" w:start="0"/>
+        <w:jc w:val="start"/>
+        <w:rPr>
+          <w:color w:val="0369A3"/>
+        </w:rPr>
+      </w:pPr>
+      <w:r>
+        <w:rPr>
+          <w:color w:val="0369A3"/>
+        </w:rPr>
+        <w:t>Lists</w:t>
+      </w:r>
+    </w:p>
+    <w:p>
+      <w:pPr>
+        <w:pStyle w:val="Heading3"/>
+        <w:bidi w:val="0"/>
+        <w:jc w:val="start"/>
+        <w:rPr/>
+      </w:pPr>
+      <w:r>
+        <w:rPr/>
+        <w:t>Functional Example:</w:t>
+      </w:r>
+    </w:p>
+    <w:p>
+      <w:pPr>
+        <w:pStyle w:val="BodyText"/>
+        <w:bidi w:val="0"/>
+        <w:jc w:val="start"/>
+        <w:rPr/>
+      </w:pPr>
+      <w:r>
+        <w:drawing>
+          <wp:anchor behindDoc="0" distT="0" distB="0" distL="0" distR="0" simplePos="0" locked="0" layoutInCell="0" allowOverlap="1" relativeHeight="12">
+            <wp:simplePos x="0" y="0"/>
+            <wp:positionH relativeFrom="column">
+              <wp:align>center</wp:align>
+            </wp:positionH>
+            <wp:positionV relativeFrom="paragraph">
+              <wp:posOffset>635</wp:posOffset>
+            </wp:positionV>
+            <wp:extent cx="6120130" cy="1583055"/>
+            <wp:effectExtent l="0" t="0" r="0" b="0"/>
+            <wp:wrapTopAndBottom/>
+            <wp:docPr id="7" name="Image3 Copy 1" descr="" title=""/>
+            <wp:cNvGraphicFramePr>
+              <a:graphicFrameLocks xmlns:a="http://schemas.openxmlformats.org/drawingml/2006/main" noChangeAspect="1"/>
+            </wp:cNvGraphicFramePr>
+            <a:graphic xmlns:a="http://schemas.openxmlformats.org/drawingml/2006/main">
+              <a:graphicData uri="http://schemas.openxmlformats.org/drawingml/2006/picture">
+                <pic:pic xmlns:pic="http://schemas.openxmlformats.org/drawingml/2006/picture">
+                  <pic:nvPicPr>
+                    <pic:cNvPr id="7" name="Image3 Copy 1" descr="" title=""/>
+                    <pic:cNvPicPr>
+                      <a:picLocks noChangeAspect="1" noChangeArrowheads="1"/>
+                    </pic:cNvPicPr>
+                  </pic:nvPicPr>
+                  <pic:blipFill>
+                    <a:blip r:embed="rId10"/>
                     <a:stretch>
                       <a:fillRect/>
                     </a:stretch>
@@ -406,90 +1430,17 @@
           </wp:anchor>
         </w:drawing>
       </w:r>
-    </w:p>
-    <w:p>
-      <w:pPr>
-        <w:pStyle w:val="Heading3"/>
-        <w:bidi w:val="0"/>
-        <w:jc w:val="start"/>
-        <w:rPr/>
-      </w:pPr>
-      <w:r>
-        <w:rPr/>
-        <w:t>Imperative Example:</w:t>
-      </w:r>
-    </w:p>
-    <w:p>
-      <w:pPr>
-        <w:pStyle w:val="Normal"/>
-        <w:bidi w:val="0"/>
-        <w:jc w:val="start"/>
-        <w:rPr/>
-      </w:pPr>
-      <w:r>
-        <w:rPr/>
-        <w:tab/>
-        <w:t xml:space="preserve">Uses </w:t>
-      </w:r>
-      <w:r>
-        <w:rPr>
-          <w:b/>
-          <w:bCs/>
-        </w:rPr>
-        <w:t xml:space="preserve">loops </w:t>
-      </w:r>
-      <w:r>
-        <w:rPr/>
-        <w:t xml:space="preserve">instead </w:t>
-      </w:r>
-      <w:r>
-        <w:rPr/>
-        <w:t>Tail Recursion</w:t>
-      </w:r>
-      <w:r>
-        <w:rPr/>
-        <w:t>.</w:t>
-      </w:r>
-    </w:p>
-    <w:p>
-      <w:pPr>
-        <w:pStyle w:val="Normal"/>
-        <w:bidi w:val="0"/>
-        <w:jc w:val="start"/>
-        <w:rPr/>
-      </w:pPr>
-      <w:r>
-        <w:rPr/>
-      </w:r>
-    </w:p>
-    <w:p>
-      <w:pPr>
-        <w:pStyle w:val="PreformattedText"/>
-        <w:bidi w:val="0"/>
-        <w:jc w:val="start"/>
-        <w:rPr>
-          <w:b/>
-          <w:bCs/>
-        </w:rPr>
-      </w:pPr>
-      <w:r>
-        <w:rPr>
-          <w:b/>
-          <w:bCs/>
-        </w:rPr>
+      <w:r>
+        <w:rPr/>
+        <w:br/>
+      </w:r>
+      <w:r>
+        <w:rPr/>
         <w:drawing>
-          <wp:anchor behindDoc="0" distT="0" distB="0" distL="0" distR="0" simplePos="0" locked="0" layoutInCell="0" allowOverlap="1" relativeHeight="5">
-            <wp:simplePos x="0" y="0"/>
-            <wp:positionH relativeFrom="column">
-              <wp:align>center</wp:align>
-            </wp:positionH>
-            <wp:positionV relativeFrom="paragraph">
-              <wp:posOffset>635</wp:posOffset>
-            </wp:positionV>
-            <wp:extent cx="6120130" cy="1193165"/>
+          <wp:inline distT="0" distB="0" distL="0" distR="0">
+            <wp:extent cx="6120130" cy="1061720"/>
             <wp:effectExtent l="0" t="0" r="0" b="0"/>
-            <wp:wrapTopAndBottom/>
-            <wp:docPr id="4" name="Image4" descr="" title=""/>
+            <wp:docPr id="8" name="Image7" descr="" title=""/>
             <wp:cNvGraphicFramePr>
               <a:graphicFrameLocks xmlns:a="http://schemas.openxmlformats.org/drawingml/2006/main" noChangeAspect="1"/>
             </wp:cNvGraphicFramePr>
@@ -497,558 +1448,13 @@
               <a:graphicData uri="http://schemas.openxmlformats.org/drawingml/2006/picture">
                 <pic:pic xmlns:pic="http://schemas.openxmlformats.org/drawingml/2006/picture">
                   <pic:nvPicPr>
-                    <pic:cNvPr id="4" name="Image4" descr="" title=""/>
+                    <pic:cNvPr id="8" name="Image7" descr="" title=""/>
                     <pic:cNvPicPr>
                       <a:picLocks noChangeAspect="1" noChangeArrowheads="1"/>
                     </pic:cNvPicPr>
                   </pic:nvPicPr>
                   <pic:blipFill>
-                    <a:blip r:embed="rId5"/>
-                    <a:stretch>
-                      <a:fillRect/>
-                    </a:stretch>
-                  </pic:blipFill>
-                  <pic:spPr bwMode="auto">
-                    <a:xfrm>
-                      <a:off x="0" y="0"/>
-                      <a:ext cx="6120130" cy="1193165"/>
-                    </a:xfrm>
-                    <a:prstGeom prst="rect">
-                      <a:avLst/>
-                    </a:prstGeom>
-                  </pic:spPr>
-                </pic:pic>
-              </a:graphicData>
-            </a:graphic>
-          </wp:anchor>
-        </w:drawing>
-      </w:r>
-    </w:p>
-    <w:p>
-      <w:pPr>
-        <w:pStyle w:val="Heading3"/>
-        <w:bidi w:val="0"/>
-        <w:jc w:val="start"/>
-        <w:rPr/>
-      </w:pPr>
-      <w:r>
-        <w:rPr/>
-        <w:t>Comparison:</w:t>
-      </w:r>
-    </w:p>
-    <w:p>
-      <w:pPr>
-        <w:pStyle w:val="BodyText"/>
-        <w:numPr>
-          <w:ilvl w:val="0"/>
-          <w:numId w:val="3"/>
-        </w:numPr>
-        <w:bidi w:val="0"/>
-        <w:jc w:val="start"/>
-        <w:rPr/>
-      </w:pPr>
-      <w:r>
-        <w:rPr/>
-        <w:t>Functional code can leverage recursion for list processing, but may hit recursion limits in Python.</w:t>
-      </w:r>
-    </w:p>
-    <w:p>
-      <w:pPr>
-        <w:pStyle w:val="BodyText"/>
-        <w:numPr>
-          <w:ilvl w:val="0"/>
-          <w:numId w:val="3"/>
-        </w:numPr>
-        <w:bidi w:val="0"/>
-        <w:jc w:val="start"/>
-        <w:rPr/>
-      </w:pPr>
-      <w:r>
-        <w:rPr/>
-        <w:t>Imperative code avoids recursion, using loops for better performance in Python.</w:t>
-      </w:r>
-    </w:p>
-    <w:p>
-      <w:pPr>
-        <w:pStyle w:val="BodyText"/>
-        <w:bidi w:val="0"/>
-        <w:jc w:val="start"/>
-        <w:rPr/>
-      </w:pPr>
-      <w:r>
-        <w:rPr/>
-      </w:r>
-    </w:p>
-    <w:p>
-      <w:pPr>
-        <w:pStyle w:val="BodyText"/>
-        <w:bidi w:val="0"/>
-        <w:jc w:val="start"/>
-        <w:rPr/>
-      </w:pPr>
-      <w:r>
-        <w:rPr/>
-      </w:r>
-    </w:p>
-    <w:p>
-      <w:pPr>
-        <w:pStyle w:val="BodyText"/>
-        <w:bidi w:val="0"/>
-        <w:jc w:val="start"/>
-        <w:rPr/>
-      </w:pPr>
-      <w:r>
-        <w:rPr/>
-      </w:r>
-    </w:p>
-    <w:p>
-      <w:pPr>
-        <w:pStyle w:val="BodyText"/>
-        <w:bidi w:val="0"/>
-        <w:jc w:val="start"/>
-        <w:rPr/>
-      </w:pPr>
-      <w:r>
-        <w:rPr/>
-      </w:r>
-    </w:p>
-    <w:p>
-      <w:pPr>
-        <w:pStyle w:val="BodyText"/>
-        <w:bidi w:val="0"/>
-        <w:jc w:val="start"/>
-        <w:rPr/>
-      </w:pPr>
-      <w:r>
-        <w:rPr/>
-      </w:r>
-    </w:p>
-    <w:p>
-      <w:pPr>
-        <w:pStyle w:val="BodyText"/>
-        <w:bidi w:val="0"/>
-        <w:jc w:val="start"/>
-        <w:rPr/>
-      </w:pPr>
-      <w:r>
-        <w:rPr/>
-      </w:r>
-    </w:p>
-    <w:p>
-      <w:pPr>
-        <w:pStyle w:val="BodyText"/>
-        <w:bidi w:val="0"/>
-        <w:jc w:val="start"/>
-        <w:rPr/>
-      </w:pPr>
-      <w:r>
-        <w:rPr/>
-      </w:r>
-    </w:p>
-    <w:p>
-      <w:pPr>
-        <w:pStyle w:val="BodyText"/>
-        <w:bidi w:val="0"/>
-        <w:jc w:val="start"/>
-        <w:rPr/>
-      </w:pPr>
-      <w:r>
-        <w:rPr/>
-      </w:r>
-    </w:p>
-    <w:p>
-      <w:pPr>
-        <w:pStyle w:val="BodyText"/>
-        <w:bidi w:val="0"/>
-        <w:jc w:val="start"/>
-        <w:rPr/>
-      </w:pPr>
-      <w:r>
-        <w:rPr/>
-      </w:r>
-    </w:p>
-    <w:p>
-      <w:pPr>
-        <w:pStyle w:val="BodyText"/>
-        <w:bidi w:val="0"/>
-        <w:jc w:val="start"/>
-        <w:rPr/>
-      </w:pPr>
-      <w:r>
-        <w:rPr/>
-      </w:r>
-    </w:p>
-    <w:p>
-      <w:pPr>
-        <w:pStyle w:val="BodyText"/>
-        <w:bidi w:val="0"/>
-        <w:jc w:val="start"/>
-        <w:rPr/>
-      </w:pPr>
-      <w:r>
-        <w:rPr/>
-      </w:r>
-    </w:p>
-    <w:p>
-      <w:pPr>
-        <w:pStyle w:val="BodyText"/>
-        <w:bidi w:val="0"/>
-        <w:jc w:val="start"/>
-        <w:rPr/>
-      </w:pPr>
-      <w:r>
-        <w:rPr/>
-      </w:r>
-    </w:p>
-    <w:p>
-      <w:pPr>
-        <w:pStyle w:val="Heading2"/>
-        <w:bidi w:val="0"/>
-        <w:ind w:hanging="0" w:start="0"/>
-        <w:jc w:val="start"/>
-        <w:rPr>
-          <w:color w:val="0369A3"/>
-        </w:rPr>
-      </w:pPr>
-      <w:r>
-        <w:rPr>
-          <w:color w:val="0369A3"/>
-        </w:rPr>
-        <w:t>Single Assignment (Pure Functions)</w:t>
-      </w:r>
-    </w:p>
-    <w:p>
-      <w:pPr>
-        <w:pStyle w:val="Heading3"/>
-        <w:bidi w:val="0"/>
-        <w:jc w:val="start"/>
-        <w:rPr/>
-      </w:pPr>
-      <w:r>
-        <w:rPr/>
-        <w:t>Functional Example:</w:t>
-      </w:r>
-    </w:p>
-    <w:p>
-      <w:pPr>
-        <w:pStyle w:val="BodyText"/>
-        <w:bidi w:val="0"/>
-        <w:jc w:val="start"/>
-        <w:rPr/>
-      </w:pPr>
-      <w:r>
-        <w:rPr/>
-        <w:t xml:space="preserve">Functions like </w:t>
-      </w:r>
-      <w:r>
-        <w:rPr>
-          <w:b/>
-          <w:bCs/>
-        </w:rPr>
-        <w:t>clean_row</w:t>
-      </w:r>
-      <w:r>
-        <w:rPr/>
-        <w:t xml:space="preserve"> do not modify input data, but return new data</w:t>
-      </w:r>
-    </w:p>
-    <w:p>
-      <w:pPr>
-        <w:pStyle w:val="BodyText"/>
-        <w:bidi w:val="0"/>
-        <w:jc w:val="start"/>
-        <w:rPr/>
-      </w:pPr>
-      <w:r>
-        <w:rPr/>
-        <w:drawing>
-          <wp:anchor behindDoc="0" distT="0" distB="0" distL="0" distR="0" simplePos="0" locked="0" layoutInCell="0" allowOverlap="1" relativeHeight="6">
-            <wp:simplePos x="0" y="0"/>
-            <wp:positionH relativeFrom="column">
-              <wp:align>center</wp:align>
-            </wp:positionH>
-            <wp:positionV relativeFrom="paragraph">
-              <wp:posOffset>635</wp:posOffset>
-            </wp:positionV>
-            <wp:extent cx="6120130" cy="2095500"/>
-            <wp:effectExtent l="0" t="0" r="0" b="0"/>
-            <wp:wrapTopAndBottom/>
-            <wp:docPr id="5" name="Image5" descr="" title=""/>
-            <wp:cNvGraphicFramePr>
-              <a:graphicFrameLocks xmlns:a="http://schemas.openxmlformats.org/drawingml/2006/main" noChangeAspect="1"/>
-            </wp:cNvGraphicFramePr>
-            <a:graphic xmlns:a="http://schemas.openxmlformats.org/drawingml/2006/main">
-              <a:graphicData uri="http://schemas.openxmlformats.org/drawingml/2006/picture">
-                <pic:pic xmlns:pic="http://schemas.openxmlformats.org/drawingml/2006/picture">
-                  <pic:nvPicPr>
-                    <pic:cNvPr id="5" name="Image5" descr="" title=""/>
-                    <pic:cNvPicPr>
-                      <a:picLocks noChangeAspect="1" noChangeArrowheads="1"/>
-                    </pic:cNvPicPr>
-                  </pic:nvPicPr>
-                  <pic:blipFill>
-                    <a:blip r:embed="rId6"/>
-                    <a:stretch>
-                      <a:fillRect/>
-                    </a:stretch>
-                  </pic:blipFill>
-                  <pic:spPr bwMode="auto">
-                    <a:xfrm>
-                      <a:off x="0" y="0"/>
-                      <a:ext cx="6120130" cy="2095500"/>
-                    </a:xfrm>
-                    <a:prstGeom prst="rect">
-                      <a:avLst/>
-                    </a:prstGeom>
-                  </pic:spPr>
-                </pic:pic>
-              </a:graphicData>
-            </a:graphic>
-          </wp:anchor>
-        </w:drawing>
-      </w:r>
-    </w:p>
-    <w:p>
-      <w:pPr>
-        <w:pStyle w:val="Heading3"/>
-        <w:bidi w:val="0"/>
-        <w:jc w:val="start"/>
-        <w:rPr/>
-      </w:pPr>
-      <w:r>
-        <w:rPr/>
-        <w:t>Imperative Example:</w:t>
-      </w:r>
-    </w:p>
-    <w:p>
-      <w:pPr>
-        <w:pStyle w:val="Normal"/>
-        <w:bidi w:val="0"/>
-        <w:jc w:val="start"/>
-        <w:rPr/>
-      </w:pPr>
-      <w:r>
-        <w:rPr/>
-        <w:tab/>
-        <w:t>May modify or build new lists, but often uses in-place updates.</w:t>
-      </w:r>
-    </w:p>
-    <w:p>
-      <w:pPr>
-        <w:pStyle w:val="Normal"/>
-        <w:bidi w:val="0"/>
-        <w:jc w:val="start"/>
-        <w:rPr/>
-      </w:pPr>
-      <w:r>
-        <w:rPr/>
-      </w:r>
-    </w:p>
-    <w:p>
-      <w:pPr>
-        <w:pStyle w:val="PreformattedText"/>
-        <w:bidi w:val="0"/>
-        <w:jc w:val="start"/>
-        <w:rPr>
-          <w:b/>
-          <w:bCs/>
-        </w:rPr>
-      </w:pPr>
-      <w:r>
-        <w:rPr>
-          <w:b/>
-          <w:bCs/>
-        </w:rPr>
-        <w:drawing>
-          <wp:anchor behindDoc="0" distT="0" distB="0" distL="0" distR="0" simplePos="0" locked="0" layoutInCell="0" allowOverlap="1" relativeHeight="7">
-            <wp:simplePos x="0" y="0"/>
-            <wp:positionH relativeFrom="column">
-              <wp:align>center</wp:align>
-            </wp:positionH>
-            <wp:positionV relativeFrom="paragraph">
-              <wp:posOffset>635</wp:posOffset>
-            </wp:positionV>
-            <wp:extent cx="6120130" cy="3315970"/>
-            <wp:effectExtent l="0" t="0" r="0" b="0"/>
-            <wp:wrapTopAndBottom/>
-            <wp:docPr id="6" name="Image6" descr="" title=""/>
-            <wp:cNvGraphicFramePr>
-              <a:graphicFrameLocks xmlns:a="http://schemas.openxmlformats.org/drawingml/2006/main" noChangeAspect="1"/>
-            </wp:cNvGraphicFramePr>
-            <a:graphic xmlns:a="http://schemas.openxmlformats.org/drawingml/2006/main">
-              <a:graphicData uri="http://schemas.openxmlformats.org/drawingml/2006/picture">
-                <pic:pic xmlns:pic="http://schemas.openxmlformats.org/drawingml/2006/picture">
-                  <pic:nvPicPr>
-                    <pic:cNvPr id="6" name="Image6" descr="" title=""/>
-                    <pic:cNvPicPr>
-                      <a:picLocks noChangeAspect="1" noChangeArrowheads="1"/>
-                    </pic:cNvPicPr>
-                  </pic:nvPicPr>
-                  <pic:blipFill>
-                    <a:blip r:embed="rId7"/>
-                    <a:stretch>
-                      <a:fillRect/>
-                    </a:stretch>
-                  </pic:blipFill>
-                  <pic:spPr bwMode="auto">
-                    <a:xfrm>
-                      <a:off x="0" y="0"/>
-                      <a:ext cx="6120130" cy="3315970"/>
-                    </a:xfrm>
-                    <a:prstGeom prst="rect">
-                      <a:avLst/>
-                    </a:prstGeom>
-                  </pic:spPr>
-                </pic:pic>
-              </a:graphicData>
-            </a:graphic>
-          </wp:anchor>
-        </w:drawing>
-      </w:r>
-    </w:p>
-    <w:p>
-      <w:pPr>
-        <w:pStyle w:val="Heading3"/>
-        <w:bidi w:val="0"/>
-        <w:jc w:val="start"/>
-        <w:rPr/>
-      </w:pPr>
-      <w:r>
-        <w:rPr/>
-        <w:t>Comparison:</w:t>
-      </w:r>
-    </w:p>
-    <w:p>
-      <w:pPr>
-        <w:pStyle w:val="BodyText"/>
-        <w:numPr>
-          <w:ilvl w:val="0"/>
-          <w:numId w:val="4"/>
-        </w:numPr>
-        <w:bidi w:val="0"/>
-        <w:jc w:val="start"/>
-        <w:rPr/>
-      </w:pPr>
-      <w:r>
-        <w:rPr/>
-        <w:t>Functional code encourages immutability and pure functions.</w:t>
-      </w:r>
-    </w:p>
-    <w:p>
-      <w:pPr>
-        <w:pStyle w:val="BodyText"/>
-        <w:numPr>
-          <w:ilvl w:val="0"/>
-          <w:numId w:val="4"/>
-        </w:numPr>
-        <w:bidi w:val="0"/>
-        <w:jc w:val="start"/>
-        <w:rPr/>
-      </w:pPr>
-      <w:r>
-        <w:rPr/>
-        <w:t>Imperative code may use mutable data structures and side effects.</w:t>
-      </w:r>
-    </w:p>
-    <w:p>
-      <w:pPr>
-        <w:pStyle w:val="BodyText"/>
-        <w:bidi w:val="0"/>
-        <w:jc w:val="start"/>
-        <w:rPr/>
-      </w:pPr>
-      <w:r>
-        <w:rPr/>
-      </w:r>
-    </w:p>
-    <w:p>
-      <w:pPr>
-        <w:pStyle w:val="BodyText"/>
-        <w:bidi w:val="0"/>
-        <w:jc w:val="start"/>
-        <w:rPr/>
-      </w:pPr>
-      <w:r>
-        <w:rPr/>
-      </w:r>
-    </w:p>
-    <w:p>
-      <w:pPr>
-        <w:pStyle w:val="Heading2"/>
-        <w:bidi w:val="0"/>
-        <w:ind w:hanging="0" w:start="0"/>
-        <w:jc w:val="start"/>
-        <w:rPr>
-          <w:color w:val="0369A3"/>
-        </w:rPr>
-      </w:pPr>
-      <w:r>
-        <w:rPr>
-          <w:color w:val="0369A3"/>
-        </w:rPr>
-        <w:t>Lists</w:t>
-      </w:r>
-    </w:p>
-    <w:p>
-      <w:pPr>
-        <w:pStyle w:val="Heading3"/>
-        <w:bidi w:val="0"/>
-        <w:jc w:val="start"/>
-        <w:rPr/>
-      </w:pPr>
-      <w:r>
-        <w:rPr/>
-        <w:t>Functional Example:</w:t>
-      </w:r>
-    </w:p>
-    <w:p>
-      <w:pPr>
-        <w:pStyle w:val="BodyText"/>
-        <w:bidi w:val="0"/>
-        <w:jc w:val="start"/>
-        <w:rPr/>
-      </w:pPr>
-      <w:r>
-        <w:rPr/>
-        <w:t>Uses list comprehensions, map, and recursion</w:t>
-      </w:r>
-    </w:p>
-    <w:p>
-      <w:pPr>
-        <w:pStyle w:val="BodyText"/>
-        <w:bidi w:val="0"/>
-        <w:jc w:val="start"/>
-        <w:rPr/>
-      </w:pPr>
-      <w:r>
-        <w:rPr/>
-        <w:drawing>
-          <wp:anchor behindDoc="0" distT="0" distB="0" distL="0" distR="0" simplePos="0" locked="0" layoutInCell="0" allowOverlap="1" relativeHeight="8">
-            <wp:simplePos x="0" y="0"/>
-            <wp:positionH relativeFrom="column">
-              <wp:align>center</wp:align>
-            </wp:positionH>
-            <wp:positionV relativeFrom="paragraph">
-              <wp:posOffset>635</wp:posOffset>
-            </wp:positionV>
-            <wp:extent cx="6120130" cy="1061720"/>
-            <wp:effectExtent l="0" t="0" r="0" b="0"/>
-            <wp:wrapSquare wrapText="largest"/>
-            <wp:docPr id="7" name="Image7" descr="" title=""/>
-            <wp:cNvGraphicFramePr>
-              <a:graphicFrameLocks xmlns:a="http://schemas.openxmlformats.org/drawingml/2006/main" noChangeAspect="1"/>
-            </wp:cNvGraphicFramePr>
-            <a:graphic xmlns:a="http://schemas.openxmlformats.org/drawingml/2006/main">
-              <a:graphicData uri="http://schemas.openxmlformats.org/drawingml/2006/picture">
-                <pic:pic xmlns:pic="http://schemas.openxmlformats.org/drawingml/2006/picture">
-                  <pic:nvPicPr>
-                    <pic:cNvPr id="7" name="Image7" descr="" title=""/>
-                    <pic:cNvPicPr>
-                      <a:picLocks noChangeAspect="1" noChangeArrowheads="1"/>
-                    </pic:cNvPicPr>
-                  </pic:nvPicPr>
-                  <pic:blipFill>
-                    <a:blip r:embed="rId8"/>
+                    <a:blip r:embed="rId11"/>
                     <a:stretch>
                       <a:fillRect/>
                     </a:stretch>
@@ -1065,7 +1471,7 @@
                 </pic:pic>
               </a:graphicData>
             </a:graphic>
-          </wp:anchor>
+          </wp:inline>
         </w:drawing>
       </w:r>
     </w:p>
@@ -1121,18 +1527,10 @@
           <w:bCs/>
         </w:rPr>
         <w:drawing>
-          <wp:anchor behindDoc="0" distT="0" distB="0" distL="0" distR="0" simplePos="0" locked="0" layoutInCell="0" allowOverlap="1" relativeHeight="9">
-            <wp:simplePos x="0" y="0"/>
-            <wp:positionH relativeFrom="column">
-              <wp:align>center</wp:align>
-            </wp:positionH>
-            <wp:positionV relativeFrom="paragraph">
-              <wp:posOffset>635</wp:posOffset>
-            </wp:positionV>
+          <wp:inline distT="0" distB="0" distL="0" distR="0">
             <wp:extent cx="6120130" cy="1110615"/>
             <wp:effectExtent l="0" t="0" r="0" b="0"/>
-            <wp:wrapSquare wrapText="largest"/>
-            <wp:docPr id="8" name="Image8" descr="" title=""/>
+            <wp:docPr id="9" name="Image8" descr="" title=""/>
             <wp:cNvGraphicFramePr>
               <a:graphicFrameLocks xmlns:a="http://schemas.openxmlformats.org/drawingml/2006/main" noChangeAspect="1"/>
             </wp:cNvGraphicFramePr>
@@ -1140,13 +1538,13 @@
               <a:graphicData uri="http://schemas.openxmlformats.org/drawingml/2006/picture">
                 <pic:pic xmlns:pic="http://schemas.openxmlformats.org/drawingml/2006/picture">
                   <pic:nvPicPr>
-                    <pic:cNvPr id="8" name="Image8" descr="" title=""/>
+                    <pic:cNvPr id="9" name="Image8" descr="" title=""/>
                     <pic:cNvPicPr>
                       <a:picLocks noChangeAspect="1" noChangeArrowheads="1"/>
                     </pic:cNvPicPr>
                   </pic:nvPicPr>
                   <pic:blipFill>
-                    <a:blip r:embed="rId9"/>
+                    <a:blip r:embed="rId12"/>
                     <a:stretch>
                       <a:fillRect/>
                     </a:stretch>
@@ -1163,7 +1561,7 @@
                 </pic:pic>
               </a:graphicData>
             </a:graphic>
-          </wp:anchor>
+          </wp:inline>
         </w:drawing>
       </w:r>
     </w:p>
@@ -1226,6 +1624,353 @@
       </w:pPr>
       <w:r>
         <w:rPr/>
+      </w:r>
+    </w:p>
+    <w:p>
+      <w:pPr>
+        <w:pStyle w:val="BodyText"/>
+        <w:bidi w:val="0"/>
+        <w:jc w:val="start"/>
+        <w:rPr/>
+      </w:pPr>
+      <w:r>
+        <w:rPr/>
+      </w:r>
+    </w:p>
+    <w:p>
+      <w:pPr>
+        <w:pStyle w:val="BodyText"/>
+        <w:bidi w:val="0"/>
+        <w:jc w:val="start"/>
+        <w:rPr/>
+      </w:pPr>
+      <w:r>
+        <w:rPr/>
+      </w:r>
+    </w:p>
+    <w:p>
+      <w:pPr>
+        <w:pStyle w:val="BodyText"/>
+        <w:bidi w:val="0"/>
+        <w:jc w:val="start"/>
+        <w:rPr/>
+      </w:pPr>
+      <w:r>
+        <w:rPr/>
+      </w:r>
+    </w:p>
+    <w:p>
+      <w:pPr>
+        <w:pStyle w:val="BodyText"/>
+        <w:bidi w:val="0"/>
+        <w:jc w:val="start"/>
+        <w:rPr/>
+      </w:pPr>
+      <w:r>
+        <w:rPr/>
+      </w:r>
+    </w:p>
+    <w:p>
+      <w:pPr>
+        <w:pStyle w:val="BodyText"/>
+        <w:bidi w:val="0"/>
+        <w:jc w:val="start"/>
+        <w:rPr/>
+      </w:pPr>
+      <w:r>
+        <w:rPr/>
+      </w:r>
+    </w:p>
+    <w:p>
+      <w:pPr>
+        <w:pStyle w:val="BodyText"/>
+        <w:bidi w:val="0"/>
+        <w:jc w:val="start"/>
+        <w:rPr/>
+      </w:pPr>
+      <w:r>
+        <w:rPr/>
+      </w:r>
+    </w:p>
+    <w:p>
+      <w:pPr>
+        <w:pStyle w:val="BodyText"/>
+        <w:bidi w:val="0"/>
+        <w:jc w:val="start"/>
+        <w:rPr/>
+      </w:pPr>
+      <w:r>
+        <w:rPr/>
+      </w:r>
+    </w:p>
+    <w:p>
+      <w:pPr>
+        <w:pStyle w:val="BodyText"/>
+        <w:bidi w:val="0"/>
+        <w:jc w:val="start"/>
+        <w:rPr/>
+      </w:pPr>
+      <w:r>
+        <w:rPr/>
+      </w:r>
+    </w:p>
+    <w:p>
+      <w:pPr>
+        <w:pStyle w:val="BodyText"/>
+        <w:bidi w:val="0"/>
+        <w:jc w:val="start"/>
+        <w:rPr/>
+      </w:pPr>
+      <w:r>
+        <w:rPr/>
+      </w:r>
+    </w:p>
+    <w:p>
+      <w:pPr>
+        <w:pStyle w:val="BodyText"/>
+        <w:bidi w:val="0"/>
+        <w:jc w:val="start"/>
+        <w:rPr/>
+      </w:pPr>
+      <w:r>
+        <w:rPr/>
+      </w:r>
+    </w:p>
+    <w:p>
+      <w:pPr>
+        <w:pStyle w:val="Heading2"/>
+        <w:keepNext w:val="true"/>
+        <w:bidi w:val="0"/>
+        <w:ind w:hanging="0" w:start="0"/>
+        <w:jc w:val="start"/>
+        <w:rPr>
+          <w:color w:val="0369A3"/>
+        </w:rPr>
+      </w:pPr>
+      <w:r>
+        <w:rPr>
+          <w:rFonts w:eastAsia="Noto Sans CJK SC" w:cs="Noto Sans Devanagari"/>
+          <w:color w:val="0369A3"/>
+        </w:rPr>
+        <w:t>Mutability</w:t>
+      </w:r>
+      <w:r>
+        <w:rPr>
+          <w:color w:val="0369A3"/>
+        </w:rPr>
+        <w:t xml:space="preserve"> Vs Immutability</w:t>
+      </w:r>
+    </w:p>
+    <w:p>
+      <w:pPr>
+        <w:pStyle w:val="Heading3"/>
+        <w:bidi w:val="0"/>
+        <w:jc w:val="start"/>
+        <w:rPr/>
+      </w:pPr>
+      <w:r>
+        <w:rPr/>
+        <w:t>Functional Example:</w:t>
+      </w:r>
+    </w:p>
+    <w:p>
+      <w:pPr>
+        <w:pStyle w:val="BodyText"/>
+        <w:bidi w:val="0"/>
+        <w:jc w:val="start"/>
+        <w:rPr/>
+      </w:pPr>
+      <w:r>
+        <w:rPr/>
+        <w:t xml:space="preserve"> </w:t>
+      </w:r>
+      <w:r>
+        <w:rPr/>
+        <w:t xml:space="preserve">immutability ideas </w:t>
+      </w:r>
+      <w:r>
+        <w:rPr/>
+        <w:t>accumulator,  returning new data</w:t>
+      </w:r>
+    </w:p>
+    <w:p>
+      <w:pPr>
+        <w:pStyle w:val="BodyText"/>
+        <w:bidi w:val="0"/>
+        <w:jc w:val="start"/>
+        <w:rPr/>
+      </w:pPr>
+      <w:r>
+        <w:rPr/>
+        <w:drawing>
+          <wp:inline distT="0" distB="0" distL="0" distR="0">
+            <wp:extent cx="6120130" cy="3091180"/>
+            <wp:effectExtent l="0" t="0" r="0" b="0"/>
+            <wp:docPr id="10" name="Image9" descr="" title=""/>
+            <wp:cNvGraphicFramePr>
+              <a:graphicFrameLocks xmlns:a="http://schemas.openxmlformats.org/drawingml/2006/main" noChangeAspect="1"/>
+            </wp:cNvGraphicFramePr>
+            <a:graphic xmlns:a="http://schemas.openxmlformats.org/drawingml/2006/main">
+              <a:graphicData uri="http://schemas.openxmlformats.org/drawingml/2006/picture">
+                <pic:pic xmlns:pic="http://schemas.openxmlformats.org/drawingml/2006/picture">
+                  <pic:nvPicPr>
+                    <pic:cNvPr id="10" name="Image9" descr="" title=""/>
+                    <pic:cNvPicPr>
+                      <a:picLocks noChangeAspect="1" noChangeArrowheads="1"/>
+                    </pic:cNvPicPr>
+                  </pic:nvPicPr>
+                  <pic:blipFill>
+                    <a:blip r:embed="rId13"/>
+                    <a:stretch>
+                      <a:fillRect/>
+                    </a:stretch>
+                  </pic:blipFill>
+                  <pic:spPr bwMode="auto">
+                    <a:xfrm>
+                      <a:off x="0" y="0"/>
+                      <a:ext cx="6120130" cy="3091180"/>
+                    </a:xfrm>
+                    <a:prstGeom prst="rect">
+                      <a:avLst/>
+                    </a:prstGeom>
+                  </pic:spPr>
+                </pic:pic>
+              </a:graphicData>
+            </a:graphic>
+          </wp:inline>
+        </w:drawing>
+      </w:r>
+    </w:p>
+    <w:p>
+      <w:pPr>
+        <w:pStyle w:val="Heading3"/>
+        <w:bidi w:val="0"/>
+        <w:jc w:val="start"/>
+        <w:rPr/>
+      </w:pPr>
+      <w:r>
+        <w:rPr/>
+        <w:t>Imperative Example:</w:t>
+      </w:r>
+    </w:p>
+    <w:p>
+      <w:pPr>
+        <w:pStyle w:val="BodyText"/>
+        <w:bidi w:val="0"/>
+        <w:jc w:val="start"/>
+        <w:rPr/>
+      </w:pPr>
+      <w:r>
+        <w:rPr/>
+        <w:t xml:space="preserve">Mutability: </w:t>
+      </w:r>
+      <w:r>
+        <w:rPr/>
+        <w:t>quantities, prices_per_unit</w:t>
+      </w:r>
+      <w:r>
+        <w:rPr/>
+        <w:t xml:space="preserve"> are mutated in loops</w:t>
+      </w:r>
+    </w:p>
+    <w:p>
+      <w:pPr>
+        <w:pStyle w:val="PreformattedText"/>
+        <w:bidi w:val="0"/>
+        <w:jc w:val="start"/>
+        <w:rPr>
+          <w:b/>
+          <w:bCs/>
+        </w:rPr>
+      </w:pPr>
+      <w:r>
+        <w:rPr>
+          <w:b/>
+          <w:bCs/>
+        </w:rPr>
+        <w:drawing>
+          <wp:inline distT="0" distB="0" distL="0" distR="0">
+            <wp:extent cx="6120130" cy="3091180"/>
+            <wp:effectExtent l="0" t="0" r="0" b="0"/>
+            <wp:docPr id="11" name="Image10" descr="" title=""/>
+            <wp:cNvGraphicFramePr>
+              <a:graphicFrameLocks xmlns:a="http://schemas.openxmlformats.org/drawingml/2006/main" noChangeAspect="1"/>
+            </wp:cNvGraphicFramePr>
+            <a:graphic xmlns:a="http://schemas.openxmlformats.org/drawingml/2006/main">
+              <a:graphicData uri="http://schemas.openxmlformats.org/drawingml/2006/picture">
+                <pic:pic xmlns:pic="http://schemas.openxmlformats.org/drawingml/2006/picture">
+                  <pic:nvPicPr>
+                    <pic:cNvPr id="11" name="Image10" descr="" title=""/>
+                    <pic:cNvPicPr>
+                      <a:picLocks noChangeAspect="1" noChangeArrowheads="1"/>
+                    </pic:cNvPicPr>
+                  </pic:nvPicPr>
+                  <pic:blipFill>
+                    <a:blip r:embed="rId14"/>
+                    <a:stretch>
+                      <a:fillRect/>
+                    </a:stretch>
+                  </pic:blipFill>
+                  <pic:spPr bwMode="auto">
+                    <a:xfrm>
+                      <a:off x="0" y="0"/>
+                      <a:ext cx="6120130" cy="3091180"/>
+                    </a:xfrm>
+                    <a:prstGeom prst="rect">
+                      <a:avLst/>
+                    </a:prstGeom>
+                  </pic:spPr>
+                </pic:pic>
+              </a:graphicData>
+            </a:graphic>
+          </wp:inline>
+        </w:drawing>
+      </w:r>
+    </w:p>
+    <w:p>
+      <w:pPr>
+        <w:pStyle w:val="Heading3"/>
+        <w:bidi w:val="0"/>
+        <w:jc w:val="start"/>
+        <w:rPr/>
+      </w:pPr>
+      <w:r>
+        <w:rPr/>
+        <w:t>Comparison:</w:t>
+      </w:r>
+    </w:p>
+    <w:p>
+      <w:pPr>
+        <w:pStyle w:val="BodyText"/>
+        <w:numPr>
+          <w:ilvl w:val="0"/>
+          <w:numId w:val="9"/>
+        </w:numPr>
+        <w:bidi w:val="0"/>
+        <w:jc w:val="start"/>
+        <w:rPr/>
+      </w:pPr>
+      <w:r>
+        <w:rPr>
+          <w:b/>
+          <w:bCs/>
+        </w:rPr>
+        <w:t>Mutable objects</w:t>
+      </w:r>
+      <w:r>
+        <w:rPr/>
+        <w:t xml:space="preserve"> can be changed in place; </w:t>
+      </w:r>
+      <w:r>
+        <w:rPr>
+          <w:b/>
+          <w:bCs/>
+        </w:rPr>
+        <w:t>immutable objects</w:t>
+      </w:r>
+      <w:r>
+        <w:rPr/>
+        <w:t xml:space="preserve"> cannot be changed after creation (a new object is created on “change”).</w:t>
       </w:r>
     </w:p>
     <w:p>
@@ -1943,6 +2688,520 @@
       <w:rPr/>
     </w:lvl>
   </w:abstractNum>
+  <w:abstractNum w:abstractNumId="6">
+    <w:lvl w:ilvl="0">
+      <w:start w:val="1"/>
+      <w:numFmt w:val="decimal"/>
+      <w:lvlText w:val="%1-"/>
+      <w:lvlJc w:val="start"/>
+      <w:pPr>
+        <w:tabs>
+          <w:tab w:val="num" w:pos="0"/>
+        </w:tabs>
+        <w:ind w:start="720" w:hanging="360"/>
+      </w:pPr>
+      <w:rPr/>
+    </w:lvl>
+    <w:lvl w:ilvl="1">
+      <w:start w:val="1"/>
+      <w:numFmt w:val="bullet"/>
+      <w:lvlText w:val=""/>
+      <w:lvlJc w:val="start"/>
+      <w:pPr>
+        <w:tabs>
+          <w:tab w:val="num" w:pos="0"/>
+        </w:tabs>
+        <w:ind w:start="1440" w:hanging="360"/>
+      </w:pPr>
+      <w:rPr>
+        <w:rFonts w:ascii="Symbol" w:hAnsi="Symbol" w:cs="Symbol" w:hint="default"/>
+      </w:rPr>
+    </w:lvl>
+    <w:lvl w:ilvl="2">
+      <w:start w:val="1"/>
+      <w:numFmt w:val="lowerRoman"/>
+      <w:lvlText w:val="%3."/>
+      <w:lvlJc w:val="end"/>
+      <w:pPr>
+        <w:tabs>
+          <w:tab w:val="num" w:pos="0"/>
+        </w:tabs>
+        <w:ind w:start="2160" w:hanging="180"/>
+      </w:pPr>
+      <w:rPr/>
+    </w:lvl>
+    <w:lvl w:ilvl="3">
+      <w:start w:val="1"/>
+      <w:numFmt w:val="decimal"/>
+      <w:lvlText w:val="%4."/>
+      <w:lvlJc w:val="start"/>
+      <w:pPr>
+        <w:tabs>
+          <w:tab w:val="num" w:pos="0"/>
+        </w:tabs>
+        <w:ind w:start="2880" w:hanging="360"/>
+      </w:pPr>
+      <w:rPr/>
+    </w:lvl>
+    <w:lvl w:ilvl="4">
+      <w:start w:val="1"/>
+      <w:numFmt w:val="lowerLetter"/>
+      <w:lvlText w:val="%5."/>
+      <w:lvlJc w:val="start"/>
+      <w:pPr>
+        <w:tabs>
+          <w:tab w:val="num" w:pos="0"/>
+        </w:tabs>
+        <w:ind w:start="3600" w:hanging="360"/>
+      </w:pPr>
+      <w:rPr/>
+    </w:lvl>
+    <w:lvl w:ilvl="5">
+      <w:start w:val="1"/>
+      <w:numFmt w:val="lowerRoman"/>
+      <w:lvlText w:val="%6."/>
+      <w:lvlJc w:val="end"/>
+      <w:pPr>
+        <w:tabs>
+          <w:tab w:val="num" w:pos="0"/>
+        </w:tabs>
+        <w:ind w:start="4320" w:hanging="180"/>
+      </w:pPr>
+      <w:rPr/>
+    </w:lvl>
+    <w:lvl w:ilvl="6">
+      <w:start w:val="1"/>
+      <w:numFmt w:val="decimal"/>
+      <w:lvlText w:val="%7."/>
+      <w:lvlJc w:val="start"/>
+      <w:pPr>
+        <w:tabs>
+          <w:tab w:val="num" w:pos="0"/>
+        </w:tabs>
+        <w:ind w:start="5040" w:hanging="360"/>
+      </w:pPr>
+      <w:rPr/>
+    </w:lvl>
+    <w:lvl w:ilvl="7">
+      <w:start w:val="1"/>
+      <w:numFmt w:val="lowerLetter"/>
+      <w:lvlText w:val="%8."/>
+      <w:lvlJc w:val="start"/>
+      <w:pPr>
+        <w:tabs>
+          <w:tab w:val="num" w:pos="0"/>
+        </w:tabs>
+        <w:ind w:start="5760" w:hanging="360"/>
+      </w:pPr>
+      <w:rPr/>
+    </w:lvl>
+    <w:lvl w:ilvl="8">
+      <w:start w:val="1"/>
+      <w:numFmt w:val="lowerRoman"/>
+      <w:lvlText w:val="%9."/>
+      <w:lvlJc w:val="end"/>
+      <w:pPr>
+        <w:tabs>
+          <w:tab w:val="num" w:pos="0"/>
+        </w:tabs>
+        <w:ind w:start="6480" w:hanging="180"/>
+      </w:pPr>
+      <w:rPr/>
+    </w:lvl>
+  </w:abstractNum>
+  <w:abstractNum w:abstractNumId="7">
+    <w:lvl w:ilvl="0">
+      <w:start w:val="1"/>
+      <w:numFmt w:val="bullet"/>
+      <w:lvlText w:val=""/>
+      <w:lvlJc w:val="start"/>
+      <w:pPr>
+        <w:tabs>
+          <w:tab w:val="num" w:pos="0"/>
+        </w:tabs>
+        <w:ind w:start="1440" w:hanging="360"/>
+      </w:pPr>
+      <w:rPr>
+        <w:rFonts w:ascii="Symbol" w:hAnsi="Symbol" w:cs="Symbol" w:hint="default"/>
+      </w:rPr>
+    </w:lvl>
+    <w:lvl w:ilvl="1">
+      <w:start w:val="1"/>
+      <w:numFmt w:val="bullet"/>
+      <w:lvlText w:val="o"/>
+      <w:lvlJc w:val="start"/>
+      <w:pPr>
+        <w:tabs>
+          <w:tab w:val="num" w:pos="0"/>
+        </w:tabs>
+        <w:ind w:start="2160" w:hanging="360"/>
+      </w:pPr>
+      <w:rPr>
+        <w:rFonts w:ascii="Courier New" w:hAnsi="Courier New" w:cs="Courier New" w:hint="default"/>
+      </w:rPr>
+    </w:lvl>
+    <w:lvl w:ilvl="2">
+      <w:start w:val="1"/>
+      <w:numFmt w:val="bullet"/>
+      <w:lvlText w:val=""/>
+      <w:lvlJc w:val="start"/>
+      <w:pPr>
+        <w:tabs>
+          <w:tab w:val="num" w:pos="0"/>
+        </w:tabs>
+        <w:ind w:start="2880" w:hanging="360"/>
+      </w:pPr>
+      <w:rPr>
+        <w:rFonts w:ascii="Wingdings" w:hAnsi="Wingdings" w:cs="Wingdings" w:hint="default"/>
+      </w:rPr>
+    </w:lvl>
+    <w:lvl w:ilvl="3">
+      <w:start w:val="1"/>
+      <w:numFmt w:val="bullet"/>
+      <w:lvlText w:val=""/>
+      <w:lvlJc w:val="start"/>
+      <w:pPr>
+        <w:tabs>
+          <w:tab w:val="num" w:pos="0"/>
+        </w:tabs>
+        <w:ind w:start="3600" w:hanging="360"/>
+      </w:pPr>
+      <w:rPr>
+        <w:rFonts w:ascii="Symbol" w:hAnsi="Symbol" w:cs="Symbol" w:hint="default"/>
+      </w:rPr>
+    </w:lvl>
+    <w:lvl w:ilvl="4">
+      <w:start w:val="1"/>
+      <w:numFmt w:val="bullet"/>
+      <w:lvlText w:val="o"/>
+      <w:lvlJc w:val="start"/>
+      <w:pPr>
+        <w:tabs>
+          <w:tab w:val="num" w:pos="0"/>
+        </w:tabs>
+        <w:ind w:start="4320" w:hanging="360"/>
+      </w:pPr>
+      <w:rPr>
+        <w:rFonts w:ascii="Courier New" w:hAnsi="Courier New" w:cs="Courier New" w:hint="default"/>
+      </w:rPr>
+    </w:lvl>
+    <w:lvl w:ilvl="5">
+      <w:start w:val="1"/>
+      <w:numFmt w:val="bullet"/>
+      <w:lvlText w:val=""/>
+      <w:lvlJc w:val="start"/>
+      <w:pPr>
+        <w:tabs>
+          <w:tab w:val="num" w:pos="0"/>
+        </w:tabs>
+        <w:ind w:start="5040" w:hanging="360"/>
+      </w:pPr>
+      <w:rPr>
+        <w:rFonts w:ascii="Wingdings" w:hAnsi="Wingdings" w:cs="Wingdings" w:hint="default"/>
+      </w:rPr>
+    </w:lvl>
+    <w:lvl w:ilvl="6">
+      <w:start w:val="1"/>
+      <w:numFmt w:val="bullet"/>
+      <w:lvlText w:val=""/>
+      <w:lvlJc w:val="start"/>
+      <w:pPr>
+        <w:tabs>
+          <w:tab w:val="num" w:pos="0"/>
+        </w:tabs>
+        <w:ind w:start="5760" w:hanging="360"/>
+      </w:pPr>
+      <w:rPr>
+        <w:rFonts w:ascii="Symbol" w:hAnsi="Symbol" w:cs="Symbol" w:hint="default"/>
+      </w:rPr>
+    </w:lvl>
+    <w:lvl w:ilvl="7">
+      <w:start w:val="1"/>
+      <w:numFmt w:val="bullet"/>
+      <w:lvlText w:val="o"/>
+      <w:lvlJc w:val="start"/>
+      <w:pPr>
+        <w:tabs>
+          <w:tab w:val="num" w:pos="0"/>
+        </w:tabs>
+        <w:ind w:start="6480" w:hanging="360"/>
+      </w:pPr>
+      <w:rPr>
+        <w:rFonts w:ascii="Courier New" w:hAnsi="Courier New" w:cs="Courier New" w:hint="default"/>
+      </w:rPr>
+    </w:lvl>
+    <w:lvl w:ilvl="8">
+      <w:start w:val="1"/>
+      <w:numFmt w:val="bullet"/>
+      <w:lvlText w:val=""/>
+      <w:lvlJc w:val="start"/>
+      <w:pPr>
+        <w:tabs>
+          <w:tab w:val="num" w:pos="0"/>
+        </w:tabs>
+        <w:ind w:start="7200" w:hanging="360"/>
+      </w:pPr>
+      <w:rPr>
+        <w:rFonts w:ascii="Wingdings" w:hAnsi="Wingdings" w:cs="Wingdings" w:hint="default"/>
+      </w:rPr>
+    </w:lvl>
+  </w:abstractNum>
+  <w:abstractNum w:abstractNumId="8">
+    <w:lvl w:ilvl="0">
+      <w:start w:val="1"/>
+      <w:numFmt w:val="bullet"/>
+      <w:lvlText w:val=""/>
+      <w:lvlJc w:val="start"/>
+      <w:pPr>
+        <w:tabs>
+          <w:tab w:val="num" w:pos="0"/>
+        </w:tabs>
+        <w:ind w:start="1440" w:hanging="360"/>
+      </w:pPr>
+      <w:rPr>
+        <w:rFonts w:ascii="Symbol" w:hAnsi="Symbol" w:cs="Symbol" w:hint="default"/>
+      </w:rPr>
+    </w:lvl>
+    <w:lvl w:ilvl="1">
+      <w:start w:val="1"/>
+      <w:numFmt w:val="bullet"/>
+      <w:lvlText w:val="o"/>
+      <w:lvlJc w:val="start"/>
+      <w:pPr>
+        <w:tabs>
+          <w:tab w:val="num" w:pos="0"/>
+        </w:tabs>
+        <w:ind w:start="2160" w:hanging="360"/>
+      </w:pPr>
+      <w:rPr>
+        <w:rFonts w:ascii="Courier New" w:hAnsi="Courier New" w:cs="Courier New" w:hint="default"/>
+      </w:rPr>
+    </w:lvl>
+    <w:lvl w:ilvl="2">
+      <w:start w:val="1"/>
+      <w:numFmt w:val="bullet"/>
+      <w:lvlText w:val=""/>
+      <w:lvlJc w:val="start"/>
+      <w:pPr>
+        <w:tabs>
+          <w:tab w:val="num" w:pos="0"/>
+        </w:tabs>
+        <w:ind w:start="2880" w:hanging="360"/>
+      </w:pPr>
+      <w:rPr>
+        <w:rFonts w:ascii="Wingdings" w:hAnsi="Wingdings" w:cs="Wingdings" w:hint="default"/>
+      </w:rPr>
+    </w:lvl>
+    <w:lvl w:ilvl="3">
+      <w:start w:val="1"/>
+      <w:numFmt w:val="bullet"/>
+      <w:lvlText w:val=""/>
+      <w:lvlJc w:val="start"/>
+      <w:pPr>
+        <w:tabs>
+          <w:tab w:val="num" w:pos="0"/>
+        </w:tabs>
+        <w:ind w:start="3600" w:hanging="360"/>
+      </w:pPr>
+      <w:rPr>
+        <w:rFonts w:ascii="Symbol" w:hAnsi="Symbol" w:cs="Symbol" w:hint="default"/>
+      </w:rPr>
+    </w:lvl>
+    <w:lvl w:ilvl="4">
+      <w:start w:val="1"/>
+      <w:numFmt w:val="bullet"/>
+      <w:lvlText w:val="o"/>
+      <w:lvlJc w:val="start"/>
+      <w:pPr>
+        <w:tabs>
+          <w:tab w:val="num" w:pos="0"/>
+        </w:tabs>
+        <w:ind w:start="4320" w:hanging="360"/>
+      </w:pPr>
+      <w:rPr>
+        <w:rFonts w:ascii="Courier New" w:hAnsi="Courier New" w:cs="Courier New" w:hint="default"/>
+      </w:rPr>
+    </w:lvl>
+    <w:lvl w:ilvl="5">
+      <w:start w:val="1"/>
+      <w:numFmt w:val="bullet"/>
+      <w:lvlText w:val=""/>
+      <w:lvlJc w:val="start"/>
+      <w:pPr>
+        <w:tabs>
+          <w:tab w:val="num" w:pos="0"/>
+        </w:tabs>
+        <w:ind w:start="5040" w:hanging="360"/>
+      </w:pPr>
+      <w:rPr>
+        <w:rFonts w:ascii="Wingdings" w:hAnsi="Wingdings" w:cs="Wingdings" w:hint="default"/>
+      </w:rPr>
+    </w:lvl>
+    <w:lvl w:ilvl="6">
+      <w:start w:val="1"/>
+      <w:numFmt w:val="bullet"/>
+      <w:lvlText w:val=""/>
+      <w:lvlJc w:val="start"/>
+      <w:pPr>
+        <w:tabs>
+          <w:tab w:val="num" w:pos="0"/>
+        </w:tabs>
+        <w:ind w:start="5760" w:hanging="360"/>
+      </w:pPr>
+      <w:rPr>
+        <w:rFonts w:ascii="Symbol" w:hAnsi="Symbol" w:cs="Symbol" w:hint="default"/>
+      </w:rPr>
+    </w:lvl>
+    <w:lvl w:ilvl="7">
+      <w:start w:val="1"/>
+      <w:numFmt w:val="bullet"/>
+      <w:lvlText w:val="o"/>
+      <w:lvlJc w:val="start"/>
+      <w:pPr>
+        <w:tabs>
+          <w:tab w:val="num" w:pos="0"/>
+        </w:tabs>
+        <w:ind w:start="6480" w:hanging="360"/>
+      </w:pPr>
+      <w:rPr>
+        <w:rFonts w:ascii="Courier New" w:hAnsi="Courier New" w:cs="Courier New" w:hint="default"/>
+      </w:rPr>
+    </w:lvl>
+    <w:lvl w:ilvl="8">
+      <w:start w:val="1"/>
+      <w:numFmt w:val="bullet"/>
+      <w:lvlText w:val=""/>
+      <w:lvlJc w:val="start"/>
+      <w:pPr>
+        <w:tabs>
+          <w:tab w:val="num" w:pos="0"/>
+        </w:tabs>
+        <w:ind w:start="7200" w:hanging="360"/>
+      </w:pPr>
+      <w:rPr>
+        <w:rFonts w:ascii="Wingdings" w:hAnsi="Wingdings" w:cs="Wingdings" w:hint="default"/>
+      </w:rPr>
+    </w:lvl>
+  </w:abstractNum>
+  <w:abstractNum w:abstractNumId="9">
+    <w:lvl w:ilvl="0">
+      <w:start w:val="1"/>
+      <w:numFmt w:val="decimal"/>
+      <w:lvlText w:val="%1."/>
+      <w:lvlJc w:val="start"/>
+      <w:pPr>
+        <w:tabs>
+          <w:tab w:val="num" w:pos="720"/>
+        </w:tabs>
+        <w:ind w:start="720" w:hanging="360"/>
+      </w:pPr>
+      <w:rPr/>
+    </w:lvl>
+    <w:lvl w:ilvl="1">
+      <w:start w:val="1"/>
+      <w:numFmt w:val="decimal"/>
+      <w:lvlText w:val="%2."/>
+      <w:lvlJc w:val="start"/>
+      <w:pPr>
+        <w:tabs>
+          <w:tab w:val="num" w:pos="1080"/>
+        </w:tabs>
+        <w:ind w:start="1080" w:hanging="360"/>
+      </w:pPr>
+      <w:rPr/>
+    </w:lvl>
+    <w:lvl w:ilvl="2">
+      <w:start w:val="1"/>
+      <w:numFmt w:val="decimal"/>
+      <w:lvlText w:val="%3."/>
+      <w:lvlJc w:val="start"/>
+      <w:pPr>
+        <w:tabs>
+          <w:tab w:val="num" w:pos="1440"/>
+        </w:tabs>
+        <w:ind w:start="1440" w:hanging="360"/>
+      </w:pPr>
+      <w:rPr/>
+    </w:lvl>
+    <w:lvl w:ilvl="3">
+      <w:start w:val="1"/>
+      <w:numFmt w:val="decimal"/>
+      <w:lvlText w:val="%4."/>
+      <w:lvlJc w:val="start"/>
+      <w:pPr>
+        <w:tabs>
+          <w:tab w:val="num" w:pos="1800"/>
+        </w:tabs>
+        <w:ind w:start="1800" w:hanging="360"/>
+      </w:pPr>
+      <w:rPr/>
+    </w:lvl>
+    <w:lvl w:ilvl="4">
+      <w:start w:val="1"/>
+      <w:numFmt w:val="decimal"/>
+      <w:lvlText w:val="%5."/>
+      <w:lvlJc w:val="start"/>
+      <w:pPr>
+        <w:tabs>
+          <w:tab w:val="num" w:pos="2160"/>
+        </w:tabs>
+        <w:ind w:start="2160" w:hanging="360"/>
+      </w:pPr>
+      <w:rPr/>
+    </w:lvl>
+    <w:lvl w:ilvl="5">
+      <w:start w:val="1"/>
+      <w:numFmt w:val="decimal"/>
+      <w:lvlText w:val="%6."/>
+      <w:lvlJc w:val="start"/>
+      <w:pPr>
+        <w:tabs>
+          <w:tab w:val="num" w:pos="2520"/>
+        </w:tabs>
+        <w:ind w:start="2520" w:hanging="360"/>
+      </w:pPr>
+      <w:rPr/>
+    </w:lvl>
+    <w:lvl w:ilvl="6">
+      <w:start w:val="1"/>
+      <w:numFmt w:val="decimal"/>
+      <w:lvlText w:val="%7."/>
+      <w:lvlJc w:val="start"/>
+      <w:pPr>
+        <w:tabs>
+          <w:tab w:val="num" w:pos="2880"/>
+        </w:tabs>
+        <w:ind w:start="2880" w:hanging="360"/>
+      </w:pPr>
+      <w:rPr/>
+    </w:lvl>
+    <w:lvl w:ilvl="7">
+      <w:start w:val="1"/>
+      <w:numFmt w:val="decimal"/>
+      <w:lvlText w:val="%8."/>
+      <w:lvlJc w:val="start"/>
+      <w:pPr>
+        <w:tabs>
+          <w:tab w:val="num" w:pos="3240"/>
+        </w:tabs>
+        <w:ind w:start="3240" w:hanging="360"/>
+      </w:pPr>
+      <w:rPr/>
+    </w:lvl>
+    <w:lvl w:ilvl="8">
+      <w:start w:val="1"/>
+      <w:numFmt w:val="decimal"/>
+      <w:lvlText w:val="%9."/>
+      <w:lvlJc w:val="start"/>
+      <w:pPr>
+        <w:tabs>
+          <w:tab w:val="num" w:pos="3600"/>
+        </w:tabs>
+        <w:ind w:start="3600" w:hanging="360"/>
+      </w:pPr>
+      <w:rPr/>
+    </w:lvl>
+  </w:abstractNum>
   <w:num w:numId="1">
     <w:abstractNumId w:val="1"/>
   </w:num>
@@ -1957,6 +3216,18 @@
   </w:num>
   <w:num w:numId="5">
     <w:abstractNumId w:val="5"/>
+  </w:num>
+  <w:num w:numId="6">
+    <w:abstractNumId w:val="6"/>
+  </w:num>
+  <w:num w:numId="7">
+    <w:abstractNumId w:val="7"/>
+  </w:num>
+  <w:num w:numId="8">
+    <w:abstractNumId w:val="8"/>
+  </w:num>
+  <w:num w:numId="9">
+    <w:abstractNumId w:val="9"/>
   </w:num>
 </w:numbering>
 </file>
@@ -2152,6 +3423,187 @@
       <w:rFonts w:ascii="OpenSymbol" w:hAnsi="OpenSymbol" w:eastAsia="OpenSymbol" w:cs="OpenSymbol"/>
     </w:rPr>
   </w:style>
+  <w:style w:type="character" w:styleId="DefaultParagraphFont">
+    <w:name w:val="Default Paragraph Font"/>
+    <w:qFormat/>
+    <w:rPr/>
+  </w:style>
+  <w:style w:type="character" w:styleId="Hyperlink">
+    <w:name w:val="Hyperlink"/>
+    <w:basedOn w:val="DefaultParagraphFont"/>
+    <w:rPr>
+      <w:color w:themeColor="hyperlink" w:val="0563C1"/>
+      <w:u w:val="single"/>
+    </w:rPr>
+  </w:style>
+  <w:style w:type="character" w:styleId="UnresolvedMention">
+    <w:name w:val="Unresolved Mention"/>
+    <w:qFormat/>
+    <w:rPr>
+      <w:rFonts w:ascii="Times New Roman" w:hAnsi="Times New Roman" w:eastAsia="Times New Roman" w:cs="Times New Roman"/>
+      <w:color w:val="605E5C"/>
+      <w:sz w:val="24"/>
+      <w:shd w:fill="E1DFDD" w:val="clear"/>
+    </w:rPr>
+  </w:style>
+  <w:style w:type="character" w:styleId="IntenseReference">
+    <w:name w:val="Intense Reference"/>
+    <w:qFormat/>
+    <w:rPr>
+      <w:rFonts w:ascii="Times New Roman" w:hAnsi="Times New Roman" w:eastAsia="Times New Roman" w:cs="Times New Roman"/>
+      <w:b/>
+      <w:bCs/>
+      <w:smallCaps/>
+      <w:color w:val="2E74B5"/>
+      <w:spacing w:val="5"/>
+      <w:sz w:val="24"/>
+    </w:rPr>
+  </w:style>
+  <w:style w:type="character" w:styleId="IntenseQuoteChar">
+    <w:name w:val="Intense Quote Char"/>
+    <w:qFormat/>
+    <w:rPr>
+      <w:rFonts w:ascii="Times New Roman" w:hAnsi="Times New Roman" w:eastAsia="Times New Roman" w:cs="Times New Roman"/>
+      <w:i/>
+      <w:iCs/>
+      <w:color w:val="2E74B5"/>
+      <w:sz w:val="24"/>
+    </w:rPr>
+  </w:style>
+  <w:style w:type="character" w:styleId="IntenseEmphasis">
+    <w:name w:val="Intense Emphasis"/>
+    <w:qFormat/>
+    <w:rPr>
+      <w:rFonts w:ascii="Times New Roman" w:hAnsi="Times New Roman" w:eastAsia="Times New Roman" w:cs="Times New Roman"/>
+      <w:i/>
+      <w:iCs/>
+      <w:color w:val="2E74B5"/>
+      <w:sz w:val="24"/>
+    </w:rPr>
+  </w:style>
+  <w:style w:type="character" w:styleId="QuoteChar">
+    <w:name w:val="Quote Char"/>
+    <w:qFormat/>
+    <w:rPr>
+      <w:rFonts w:ascii="Times New Roman" w:hAnsi="Times New Roman" w:eastAsia="Times New Roman" w:cs="Times New Roman"/>
+      <w:i/>
+      <w:iCs/>
+      <w:color w:val="404040"/>
+      <w:sz w:val="24"/>
+    </w:rPr>
+  </w:style>
+  <w:style w:type="character" w:styleId="SubtitleChar">
+    <w:name w:val="Subtitle Char"/>
+    <w:qFormat/>
+    <w:rPr>
+      <w:rFonts w:ascii="Times New Roman" w:hAnsi="Times New Roman" w:cs="Times New Roman"/>
+      <w:color w:val="595959"/>
+      <w:spacing w:val="15"/>
+      <w:sz w:val="28"/>
+      <w:szCs w:val="28"/>
+    </w:rPr>
+  </w:style>
+  <w:style w:type="character" w:styleId="TitleChar">
+    <w:name w:val="Title Char"/>
+    <w:qFormat/>
+    <w:rPr>
+      <w:rFonts w:ascii="Aptos Display" w:hAnsi="Aptos Display" w:cs="Times New Roman"/>
+      <w:color w:val="000000"/>
+      <w:spacing w:val="-10"/>
+      <w:sz w:val="56"/>
+      <w:szCs w:val="56"/>
+    </w:rPr>
+  </w:style>
+  <w:style w:type="character" w:styleId="Heading9Char">
+    <w:name w:val="Heading 9 Char"/>
+    <w:qFormat/>
+    <w:rPr>
+      <w:rFonts w:ascii="Times New Roman" w:hAnsi="Times New Roman" w:cs="Times New Roman"/>
+      <w:color w:val="272727"/>
+      <w:sz w:val="24"/>
+    </w:rPr>
+  </w:style>
+  <w:style w:type="character" w:styleId="Heading8Char">
+    <w:name w:val="Heading 8 Char"/>
+    <w:qFormat/>
+    <w:rPr>
+      <w:rFonts w:ascii="Times New Roman" w:hAnsi="Times New Roman" w:cs="Times New Roman"/>
+      <w:i/>
+      <w:iCs/>
+      <w:color w:val="272727"/>
+      <w:sz w:val="24"/>
+    </w:rPr>
+  </w:style>
+  <w:style w:type="character" w:styleId="Heading7Char">
+    <w:name w:val="Heading 7 Char"/>
+    <w:qFormat/>
+    <w:rPr>
+      <w:rFonts w:ascii="Times New Roman" w:hAnsi="Times New Roman" w:cs="Times New Roman"/>
+      <w:color w:val="595959"/>
+      <w:sz w:val="24"/>
+    </w:rPr>
+  </w:style>
+  <w:style w:type="character" w:styleId="Heading6Char">
+    <w:name w:val="Heading 6 Char"/>
+    <w:qFormat/>
+    <w:rPr>
+      <w:rFonts w:ascii="Times New Roman" w:hAnsi="Times New Roman" w:cs="Times New Roman"/>
+      <w:i/>
+      <w:iCs/>
+      <w:color w:val="595959"/>
+      <w:sz w:val="24"/>
+    </w:rPr>
+  </w:style>
+  <w:style w:type="character" w:styleId="Heading5Char">
+    <w:name w:val="Heading 5 Char"/>
+    <w:qFormat/>
+    <w:rPr>
+      <w:rFonts w:ascii="Times New Roman" w:hAnsi="Times New Roman" w:cs="Times New Roman"/>
+      <w:color w:val="2E74B5"/>
+      <w:sz w:val="24"/>
+    </w:rPr>
+  </w:style>
+  <w:style w:type="character" w:styleId="Heading4Char">
+    <w:name w:val="Heading 4 Char"/>
+    <w:qFormat/>
+    <w:rPr>
+      <w:rFonts w:ascii="Times New Roman" w:hAnsi="Times New Roman" w:cs="Times New Roman"/>
+      <w:i/>
+      <w:iCs/>
+      <w:color w:val="2E74B5"/>
+      <w:sz w:val="24"/>
+    </w:rPr>
+  </w:style>
+  <w:style w:type="character" w:styleId="Heading3Char">
+    <w:name w:val="Heading 3 Char"/>
+    <w:qFormat/>
+    <w:rPr>
+      <w:rFonts w:ascii="Times New Roman" w:hAnsi="Times New Roman" w:cs="Times New Roman"/>
+      <w:color w:val="2E74B5"/>
+      <w:sz w:val="28"/>
+      <w:szCs w:val="28"/>
+    </w:rPr>
+  </w:style>
+  <w:style w:type="character" w:styleId="Heading2Char">
+    <w:name w:val="Heading 2 Char"/>
+    <w:qFormat/>
+    <w:rPr>
+      <w:rFonts w:ascii="Aptos Display" w:hAnsi="Aptos Display" w:cs="Times New Roman"/>
+      <w:color w:val="2E74B5"/>
+      <w:sz w:val="32"/>
+      <w:szCs w:val="32"/>
+    </w:rPr>
+  </w:style>
+  <w:style w:type="character" w:styleId="Heading1Char">
+    <w:name w:val="Heading 1 Char"/>
+    <w:qFormat/>
+    <w:rPr>
+      <w:rFonts w:ascii="Aptos Display" w:hAnsi="Aptos Display" w:cs="Times New Roman"/>
+      <w:color w:val="2E74B5"/>
+      <w:sz w:val="40"/>
+      <w:szCs w:val="40"/>
+    </w:rPr>
+  </w:style>
   <w:style w:type="paragraph" w:styleId="Heading">
     <w:name w:val="Heading"/>
     <w:basedOn w:val="Normal"/>
@@ -2236,6 +3688,70 @@
       <w:bCs/>
       <w:sz w:val="56"/>
       <w:szCs w:val="56"/>
+    </w:rPr>
+  </w:style>
+  <w:style w:type="paragraph" w:styleId="ListParagraph">
+    <w:name w:val="List Paragraph"/>
+    <w:basedOn w:val="Normal"/>
+    <w:qFormat/>
+    <w:pPr>
+      <w:spacing w:before="0" w:after="160"/>
+      <w:ind w:start="720"/>
+      <w:contextualSpacing/>
+    </w:pPr>
+    <w:rPr/>
+  </w:style>
+  <w:style w:type="paragraph" w:styleId="IntenseQuote">
+    <w:name w:val="Intense Quote"/>
+    <w:basedOn w:val="Normal"/>
+    <w:next w:val="Normal"/>
+    <w:qFormat/>
+    <w:pPr>
+      <w:widowControl/>
+      <w:pBdr>
+        <w:top w:val="single" w:sz="4" w:space="10" w:color="2E74B5"/>
+        <w:bottom w:val="single" w:sz="4" w:space="10" w:color="2E74B5"/>
+      </w:pBdr>
+      <w:bidi w:val="0"/>
+      <w:spacing w:lineRule="auto" w:line="276" w:before="360" w:after="360"/>
+      <w:ind w:start="864" w:end="864"/>
+      <w:jc w:val="center"/>
+    </w:pPr>
+    <w:rPr>
+      <w:i/>
+      <w:iCs/>
+      <w:color w:val="2E74B5"/>
+    </w:rPr>
+  </w:style>
+  <w:style w:type="paragraph" w:styleId="Quote">
+    <w:name w:val="Quote"/>
+    <w:basedOn w:val="Normal"/>
+    <w:next w:val="Normal"/>
+    <w:qFormat/>
+    <w:pPr>
+      <w:widowControl/>
+      <w:bidi w:val="0"/>
+      <w:spacing w:lineRule="auto" w:line="276" w:before="160" w:after="160"/>
+      <w:jc w:val="center"/>
+    </w:pPr>
+    <w:rPr>
+      <w:i/>
+      <w:iCs/>
+      <w:color w:val="404040"/>
+    </w:rPr>
+  </w:style>
+  <w:style w:type="paragraph" w:styleId="Subtitle">
+    <w:name w:val="Subtitle"/>
+    <w:basedOn w:val="Heading"/>
+    <w:next w:val="BodyText"/>
+    <w:qFormat/>
+    <w:pPr>
+      <w:spacing w:before="60" w:after="120"/>
+      <w:jc w:val="center"/>
+    </w:pPr>
+    <w:rPr>
+      <w:sz w:val="36"/>
+      <w:szCs w:val="36"/>
     </w:rPr>
   </w:style>
 </w:styles>

</xml_diff>